<commit_message>
Plan de Capacitacion - av1
</commit_message>
<xml_diff>
--- a/Desarrollo/Planes/F.DEV90.PPQA.R11 - Plan de Capacitacion.docx
+++ b/Desarrollo/Planes/F.DEV90.PPQA.R11 - Plan de Capacitacion.docx
@@ -338,7 +338,18 @@
           <w:szCs w:val="24"/>
           <w:lang w:eastAsia="es-PE"/>
         </w:rPr>
-        <w:t>Alcance del Plan de Capacitacion</w:t>
+        <w:t xml:space="preserve">Alcance del Plan de </w:t>
+      </w:r>
+      <w:r>
+        <w:rPr>
+          <w:rFonts w:eastAsia="Times New Roman" w:cstheme="minorHAnsi"/>
+          <w:b/>
+          <w:bCs/>
+          <w:sz w:val="24"/>
+          <w:szCs w:val="24"/>
+          <w:lang w:eastAsia="es-PE"/>
+        </w:rPr>
+        <w:t>Capacitación</w:t>
       </w:r>
     </w:p>
     <w:p>
@@ -377,7 +388,47 @@
           <w:szCs w:val="24"/>
           <w:lang w:eastAsia="es-PE"/>
         </w:rPr>
-        <w:t>Este documento define el plan de capacitacion para el proyecto SGTP. Dicho plan de capacitacion es un documento de trabajo. A continuación se describe su composición:</w:t>
+        <w:t xml:space="preserve">Este documento define el plan de </w:t>
+      </w:r>
+      <w:r>
+        <w:rPr>
+          <w:rFonts w:eastAsia="Times New Roman" w:cstheme="minorHAnsi"/>
+          <w:bCs/>
+          <w:sz w:val="24"/>
+          <w:szCs w:val="24"/>
+          <w:lang w:eastAsia="es-PE"/>
+        </w:rPr>
+        <w:t>capacitación</w:t>
+      </w:r>
+      <w:r>
+        <w:rPr>
+          <w:rFonts w:eastAsia="Times New Roman" w:cstheme="minorHAnsi"/>
+          <w:bCs/>
+          <w:sz w:val="24"/>
+          <w:szCs w:val="24"/>
+          <w:lang w:eastAsia="es-PE"/>
+        </w:rPr>
+        <w:t xml:space="preserve"> para el proyecto SGTP. Dicho plan de </w:t>
+      </w:r>
+      <w:r>
+        <w:rPr>
+          <w:rFonts w:eastAsia="Times New Roman" w:cstheme="minorHAnsi"/>
+          <w:bCs/>
+          <w:sz w:val="24"/>
+          <w:szCs w:val="24"/>
+          <w:lang w:eastAsia="es-PE"/>
+        </w:rPr>
+        <w:t>capacitación</w:t>
+      </w:r>
+      <w:r>
+        <w:rPr>
+          <w:rFonts w:eastAsia="Times New Roman" w:cstheme="minorHAnsi"/>
+          <w:bCs/>
+          <w:sz w:val="24"/>
+          <w:szCs w:val="24"/>
+          <w:lang w:eastAsia="es-PE"/>
+        </w:rPr>
+        <w:t xml:space="preserve"> es un documento de trabajo. A continuación se describe su composición:</w:t>
       </w:r>
     </w:p>
     <w:p>
@@ -423,7 +474,27 @@
           <w:szCs w:val="24"/>
           <w:lang w:eastAsia="es-PE"/>
         </w:rPr>
-        <w:t>Ambito del Plan de Capacitacion</w:t>
+        <w:t>Ámbito</w:t>
+      </w:r>
+      <w:r>
+        <w:rPr>
+          <w:rFonts w:eastAsia="Times New Roman" w:cstheme="minorHAnsi"/>
+          <w:b/>
+          <w:sz w:val="24"/>
+          <w:szCs w:val="24"/>
+          <w:lang w:eastAsia="es-PE"/>
+        </w:rPr>
+        <w:t xml:space="preserve"> del Plan de </w:t>
+      </w:r>
+      <w:r>
+        <w:rPr>
+          <w:rFonts w:eastAsia="Times New Roman" w:cstheme="minorHAnsi"/>
+          <w:b/>
+          <w:sz w:val="24"/>
+          <w:szCs w:val="24"/>
+          <w:lang w:eastAsia="es-PE"/>
+        </w:rPr>
+        <w:t>Capacitación</w:t>
       </w:r>
     </w:p>
     <w:p>
@@ -604,8 +675,6 @@
         </w:rPr>
         <w:t>Contingencia</w:t>
       </w:r>
-      <w:bookmarkStart w:id="13" w:name="_GoBack"/>
-      <w:bookmarkEnd w:id="13"/>
       <w:r>
         <w:rPr>
           <w:rFonts w:eastAsia="Times New Roman" w:cstheme="minorHAnsi"/>
@@ -793,17 +862,17 @@
           <w:lang w:val="es-ES" w:eastAsia="es-PE"/>
         </w:rPr>
       </w:pPr>
-      <w:bookmarkStart w:id="14" w:name="_Toc405024969"/>
-      <w:bookmarkStart w:id="15" w:name="_Toc343576583"/>
-      <w:bookmarkStart w:id="16" w:name="_Toc343491683"/>
-      <w:bookmarkStart w:id="17" w:name="_Toc343405815"/>
-      <w:bookmarkStart w:id="18" w:name="_Toc343252878"/>
-      <w:bookmarkStart w:id="19" w:name="_Toc343249282"/>
+      <w:bookmarkStart w:id="13" w:name="_Toc405024969"/>
+      <w:bookmarkStart w:id="14" w:name="_Toc343576583"/>
+      <w:bookmarkStart w:id="15" w:name="_Toc343491683"/>
+      <w:bookmarkStart w:id="16" w:name="_Toc343405815"/>
+      <w:bookmarkStart w:id="17" w:name="_Toc343252878"/>
+      <w:bookmarkStart w:id="18" w:name="_Toc343249282"/>
+      <w:bookmarkEnd w:id="13"/>
       <w:bookmarkEnd w:id="14"/>
       <w:bookmarkEnd w:id="15"/>
       <w:bookmarkEnd w:id="16"/>
       <w:bookmarkEnd w:id="17"/>
-      <w:bookmarkEnd w:id="18"/>
       <w:r>
         <w:rPr>
           <w:rFonts w:ascii="Arial" w:eastAsia="Times New Roman" w:hAnsi="Arial" w:cs="Arial"/>
@@ -840,7 +909,7 @@
           <w:bCs/>
           <w:sz w:val="24"/>
           <w:szCs w:val="24"/>
-          <w:lang w:eastAsia="es-PE"/>
+          <w:lang w:val="en-US" w:eastAsia="es-PE"/>
         </w:rPr>
       </w:pPr>
       <w:r>
@@ -850,12 +919,13 @@
           <w:bCs/>
           <w:sz w:val="24"/>
           <w:szCs w:val="24"/>
-          <w:lang w:eastAsia="es-PE"/>
+          <w:lang w:val="en-US" w:eastAsia="es-PE"/>
         </w:rPr>
         <w:lastRenderedPageBreak/>
         <w:t xml:space="preserve">2. </w:t>
       </w:r>
-      <w:bookmarkEnd w:id="19"/>
+      <w:bookmarkEnd w:id="18"/>
+      <w:proofErr w:type="spellStart"/>
       <w:r>
         <w:rPr>
           <w:rFonts w:eastAsia="Times New Roman" w:cstheme="minorHAnsi"/>
@@ -863,9 +933,21 @@
           <w:bCs/>
           <w:sz w:val="24"/>
           <w:szCs w:val="24"/>
-          <w:lang w:eastAsia="es-PE"/>
-        </w:rPr>
-        <w:t>TRAINING SCOPE</w:t>
+          <w:lang w:val="en-US" w:eastAsia="es-PE"/>
+        </w:rPr>
+        <w:t>Entrenamiento</w:t>
+      </w:r>
+      <w:proofErr w:type="spellEnd"/>
+      <w:r>
+        <w:rPr>
+          <w:rFonts w:eastAsia="Times New Roman" w:cstheme="minorHAnsi"/>
+          <w:b/>
+          <w:bCs/>
+          <w:sz w:val="24"/>
+          <w:szCs w:val="24"/>
+          <w:lang w:val="en-US" w:eastAsia="es-PE"/>
+        </w:rPr>
+        <w:t>:</w:t>
       </w:r>
     </w:p>
     <w:p>
@@ -879,20 +961,20 @@
           <w:bCs/>
           <w:sz w:val="24"/>
           <w:szCs w:val="24"/>
-          <w:lang w:eastAsia="es-PE"/>
-        </w:rPr>
-      </w:pPr>
-      <w:bookmarkStart w:id="20" w:name="_Toc405024970"/>
-      <w:bookmarkStart w:id="21" w:name="_Toc343576584"/>
-      <w:bookmarkStart w:id="22" w:name="_Toc343491684"/>
-      <w:bookmarkStart w:id="23" w:name="_Toc343405816"/>
-      <w:bookmarkStart w:id="24" w:name="_Toc343252879"/>
-      <w:bookmarkStart w:id="25" w:name="_Toc343249283"/>
+          <w:lang w:val="es-ES" w:eastAsia="es-PE"/>
+        </w:rPr>
+      </w:pPr>
+      <w:bookmarkStart w:id="19" w:name="_Toc405024970"/>
+      <w:bookmarkStart w:id="20" w:name="_Toc343576584"/>
+      <w:bookmarkStart w:id="21" w:name="_Toc343491684"/>
+      <w:bookmarkStart w:id="22" w:name="_Toc343405816"/>
+      <w:bookmarkStart w:id="23" w:name="_Toc343252879"/>
+      <w:bookmarkStart w:id="24" w:name="_Toc343249283"/>
+      <w:bookmarkEnd w:id="19"/>
       <w:bookmarkEnd w:id="20"/>
       <w:bookmarkEnd w:id="21"/>
       <w:bookmarkEnd w:id="22"/>
       <w:bookmarkEnd w:id="23"/>
-      <w:bookmarkEnd w:id="24"/>
       <w:r>
         <w:rPr>
           <w:rFonts w:eastAsia="Times New Roman" w:cstheme="minorHAnsi"/>
@@ -900,11 +982,22 @@
           <w:bCs/>
           <w:sz w:val="24"/>
           <w:szCs w:val="24"/>
-          <w:lang w:eastAsia="es-PE"/>
-        </w:rPr>
-        <w:t>2.1 Training Goals and Objectives</w:t>
-      </w:r>
-      <w:bookmarkEnd w:id="25"/>
+          <w:lang w:val="es-ES" w:eastAsia="es-PE"/>
+        </w:rPr>
+        <w:t xml:space="preserve">2.1 </w:t>
+      </w:r>
+      <w:bookmarkEnd w:id="24"/>
+      <w:r>
+        <w:rPr>
+          <w:rFonts w:eastAsia="Times New Roman" w:cstheme="minorHAnsi"/>
+          <w:b/>
+          <w:bCs/>
+          <w:sz w:val="24"/>
+          <w:szCs w:val="24"/>
+          <w:lang w:val="es-ES" w:eastAsia="es-PE"/>
+        </w:rPr>
+        <w:t>Objetivos del entrenamiento y metas:</w:t>
+      </w:r>
     </w:p>
     <w:p>
       <w:pPr>
@@ -914,85 +1007,260 @@
           <w:rFonts w:eastAsia="Times New Roman" w:cstheme="minorHAnsi"/>
           <w:sz w:val="24"/>
           <w:szCs w:val="24"/>
-          <w:lang w:eastAsia="es-PE"/>
-        </w:rPr>
-      </w:pPr>
-      <w:r>
-        <w:rPr>
-          <w:rFonts w:eastAsia="Times New Roman" w:cstheme="minorHAnsi"/>
-          <w:sz w:val="24"/>
-          <w:szCs w:val="24"/>
-          <w:lang w:eastAsia="es-PE"/>
-        </w:rPr>
-        <w:t>The objectives of the training are:</w:t>
+          <w:lang w:val="es-ES" w:eastAsia="es-PE"/>
+        </w:rPr>
+      </w:pPr>
+      <w:r>
+        <w:rPr>
+          <w:rFonts w:eastAsia="Times New Roman" w:cstheme="minorHAnsi"/>
+          <w:sz w:val="24"/>
+          <w:szCs w:val="24"/>
+          <w:lang w:val="es-ES" w:eastAsia="es-PE"/>
+        </w:rPr>
+        <w:t>Los objetivos del entrenamiento son</w:t>
+      </w:r>
+      <w:r>
+        <w:rPr>
+          <w:rFonts w:eastAsia="Times New Roman" w:cstheme="minorHAnsi"/>
+          <w:sz w:val="24"/>
+          <w:szCs w:val="24"/>
+          <w:lang w:val="es-ES" w:eastAsia="es-PE"/>
+        </w:rPr>
+        <w:t>:</w:t>
       </w:r>
     </w:p>
     <w:p>
       <w:pPr>
+        <w:pStyle w:val="Prrafodelista"/>
+        <w:numPr>
+          <w:ilvl w:val="0"/>
+          <w:numId w:val="1"/>
+        </w:numPr>
         <w:shd w:val="clear" w:color="auto" w:fill="FFFFFF"/>
         <w:spacing w:before="100" w:beforeAutospacing="1" w:after="100" w:afterAutospacing="1" w:line="225" w:lineRule="atLeast"/>
         <w:rPr>
           <w:rFonts w:eastAsia="Times New Roman" w:cstheme="minorHAnsi"/>
           <w:sz w:val="24"/>
           <w:szCs w:val="24"/>
-          <w:lang w:eastAsia="es-PE"/>
-        </w:rPr>
-      </w:pPr>
-      <w:r>
-        <w:rPr>
-          <w:rFonts w:eastAsia="Times New Roman" w:cstheme="minorHAnsi"/>
-          <w:i/>
-          <w:iCs/>
-          <w:sz w:val="24"/>
-          <w:szCs w:val="24"/>
-          <w:lang w:eastAsia="es-PE"/>
-        </w:rPr>
-        <w:t>*** List the objectives of the training in point form. In stating the objectives, clearly indicate the scope of the training. ***</w:t>
+          <w:lang w:val="es-ES" w:eastAsia="es-PE"/>
+        </w:rPr>
+      </w:pPr>
+      <w:r>
+        <w:rPr>
+          <w:rFonts w:eastAsia="Times New Roman" w:cstheme="minorHAnsi"/>
+          <w:sz w:val="24"/>
+          <w:szCs w:val="24"/>
+          <w:lang w:val="es-ES" w:eastAsia="es-PE"/>
+        </w:rPr>
+        <w:t>Conocimiento del funcionamiento general del sistema SGTP</w:t>
+      </w:r>
+      <w:r>
+        <w:rPr>
+          <w:rFonts w:eastAsia="Times New Roman" w:cstheme="minorHAnsi"/>
+          <w:sz w:val="24"/>
+          <w:szCs w:val="24"/>
+          <w:lang w:val="es-ES" w:eastAsia="es-PE"/>
+        </w:rPr>
+        <w:t>.</w:t>
       </w:r>
     </w:p>
     <w:p>
       <w:pPr>
+        <w:pStyle w:val="Prrafodelista"/>
+        <w:numPr>
+          <w:ilvl w:val="0"/>
+          <w:numId w:val="1"/>
+        </w:numPr>
         <w:shd w:val="clear" w:color="auto" w:fill="FFFFFF"/>
         <w:spacing w:before="100" w:beforeAutospacing="1" w:after="100" w:afterAutospacing="1" w:line="225" w:lineRule="atLeast"/>
         <w:rPr>
           <w:rFonts w:eastAsia="Times New Roman" w:cstheme="minorHAnsi"/>
           <w:sz w:val="24"/>
           <w:szCs w:val="24"/>
-          <w:lang w:eastAsia="es-PE"/>
-        </w:rPr>
-      </w:pPr>
-      <w:r>
-        <w:rPr>
-          <w:rFonts w:eastAsia="Times New Roman" w:cstheme="minorHAnsi"/>
-          <w:sz w:val="24"/>
-          <w:szCs w:val="24"/>
-          <w:lang w:eastAsia="es-PE"/>
-        </w:rPr>
-        <w:t>To achieve these objectives, the following goals are established:</w:t>
+          <w:lang w:val="es-ES" w:eastAsia="es-PE"/>
+        </w:rPr>
+      </w:pPr>
+      <w:r>
+        <w:rPr>
+          <w:rFonts w:eastAsia="Times New Roman" w:cstheme="minorHAnsi"/>
+          <w:sz w:val="24"/>
+          <w:szCs w:val="24"/>
+          <w:lang w:val="es-ES" w:eastAsia="es-PE"/>
+        </w:rPr>
+        <w:t>Operatividad del sistema y manejo correcto del usuario involucrado.</w:t>
       </w:r>
     </w:p>
     <w:p>
       <w:pPr>
+        <w:pStyle w:val="Prrafodelista"/>
+        <w:numPr>
+          <w:ilvl w:val="0"/>
+          <w:numId w:val="1"/>
+        </w:numPr>
         <w:shd w:val="clear" w:color="auto" w:fill="FFFFFF"/>
         <w:spacing w:before="100" w:beforeAutospacing="1" w:after="100" w:afterAutospacing="1" w:line="225" w:lineRule="atLeast"/>
         <w:rPr>
           <w:rFonts w:eastAsia="Times New Roman" w:cstheme="minorHAnsi"/>
           <w:sz w:val="24"/>
           <w:szCs w:val="24"/>
-          <w:lang w:eastAsia="es-PE"/>
-        </w:rPr>
-      </w:pPr>
-      <w:r>
-        <w:rPr>
-          <w:rFonts w:eastAsia="Times New Roman" w:cstheme="minorHAnsi"/>
-          <w:i/>
-          <w:iCs/>
-          <w:sz w:val="24"/>
-          <w:szCs w:val="24"/>
-          <w:lang w:eastAsia="es-PE"/>
-        </w:rPr>
-        <w:t>*** List the goals that are set in order to achieve the outlined objectives. ***</w:t>
-      </w:r>
+          <w:lang w:val="es-ES" w:eastAsia="es-PE"/>
+        </w:rPr>
+      </w:pPr>
+      <w:r>
+        <w:rPr>
+          <w:rFonts w:eastAsia="Times New Roman" w:cstheme="minorHAnsi"/>
+          <w:sz w:val="24"/>
+          <w:szCs w:val="24"/>
+          <w:lang w:val="es-ES" w:eastAsia="es-PE"/>
+        </w:rPr>
+        <w:t>Mantenimiento y solución de posibles errores a futuro.</w:t>
+      </w:r>
+    </w:p>
+    <w:p>
+      <w:pPr>
+        <w:pStyle w:val="Prrafodelista"/>
+        <w:numPr>
+          <w:ilvl w:val="0"/>
+          <w:numId w:val="1"/>
+        </w:numPr>
+        <w:shd w:val="clear" w:color="auto" w:fill="FFFFFF"/>
+        <w:spacing w:before="100" w:beforeAutospacing="1" w:after="100" w:afterAutospacing="1" w:line="225" w:lineRule="atLeast"/>
+        <w:rPr>
+          <w:rFonts w:eastAsia="Times New Roman" w:cstheme="minorHAnsi"/>
+          <w:sz w:val="24"/>
+          <w:szCs w:val="24"/>
+          <w:lang w:val="es-ES" w:eastAsia="es-PE"/>
+        </w:rPr>
+      </w:pPr>
+      <w:r>
+        <w:rPr>
+          <w:rFonts w:eastAsia="Times New Roman" w:cstheme="minorHAnsi"/>
+          <w:sz w:val="24"/>
+          <w:szCs w:val="24"/>
+          <w:lang w:val="es-ES" w:eastAsia="es-PE"/>
+        </w:rPr>
+        <w:t>Implementación de la solución en entornos nuevos.</w:t>
+      </w:r>
+    </w:p>
+    <w:p>
+      <w:pPr>
+        <w:shd w:val="clear" w:color="auto" w:fill="FFFFFF"/>
+        <w:spacing w:before="100" w:beforeAutospacing="1" w:after="100" w:afterAutospacing="1" w:line="225" w:lineRule="atLeast"/>
+        <w:rPr>
+          <w:rFonts w:eastAsia="Times New Roman" w:cstheme="minorHAnsi"/>
+          <w:sz w:val="24"/>
+          <w:szCs w:val="24"/>
+          <w:lang w:val="es-ES" w:eastAsia="es-PE"/>
+        </w:rPr>
+      </w:pPr>
+      <w:r>
+        <w:rPr>
+          <w:rFonts w:eastAsia="Times New Roman" w:cstheme="minorHAnsi"/>
+          <w:sz w:val="24"/>
+          <w:szCs w:val="24"/>
+          <w:lang w:val="es-ES" w:eastAsia="es-PE"/>
+        </w:rPr>
+        <w:t>Para cumplir estos objetivos, por lo menos se necesitar</w:t>
+      </w:r>
+      <w:r>
+        <w:rPr>
+          <w:rFonts w:eastAsia="Times New Roman" w:cstheme="minorHAnsi"/>
+          <w:sz w:val="24"/>
+          <w:szCs w:val="24"/>
+          <w:lang w:val="es-ES" w:eastAsia="es-PE"/>
+        </w:rPr>
+        <w:t>á:</w:t>
+      </w:r>
+    </w:p>
+    <w:p>
+      <w:pPr>
+        <w:pStyle w:val="Prrafodelista"/>
+        <w:numPr>
+          <w:ilvl w:val="0"/>
+          <w:numId w:val="1"/>
+        </w:numPr>
+        <w:shd w:val="clear" w:color="auto" w:fill="FFFFFF"/>
+        <w:spacing w:before="100" w:beforeAutospacing="1" w:after="100" w:afterAutospacing="1" w:line="225" w:lineRule="atLeast"/>
+        <w:rPr>
+          <w:rFonts w:eastAsia="Times New Roman" w:cstheme="minorHAnsi"/>
+          <w:sz w:val="24"/>
+          <w:szCs w:val="24"/>
+          <w:lang w:val="es-ES" w:eastAsia="es-PE"/>
+        </w:rPr>
+      </w:pPr>
+      <w:r>
+        <w:rPr>
+          <w:rFonts w:eastAsia="Times New Roman" w:cstheme="minorHAnsi"/>
+          <w:sz w:val="24"/>
+          <w:szCs w:val="24"/>
+          <w:lang w:val="es-ES" w:eastAsia="es-PE"/>
+        </w:rPr>
+        <w:t>Asistencia del personal de sistemas del cliente; así también como el personal del área de soporte.</w:t>
+      </w:r>
+    </w:p>
+    <w:p>
+      <w:pPr>
+        <w:pStyle w:val="Prrafodelista"/>
+        <w:numPr>
+          <w:ilvl w:val="0"/>
+          <w:numId w:val="1"/>
+        </w:numPr>
+        <w:shd w:val="clear" w:color="auto" w:fill="FFFFFF"/>
+        <w:spacing w:before="100" w:beforeAutospacing="1" w:after="100" w:afterAutospacing="1" w:line="225" w:lineRule="atLeast"/>
+        <w:rPr>
+          <w:rFonts w:eastAsia="Times New Roman" w:cstheme="minorHAnsi"/>
+          <w:sz w:val="24"/>
+          <w:szCs w:val="24"/>
+          <w:lang w:val="es-ES" w:eastAsia="es-PE"/>
+        </w:rPr>
+      </w:pPr>
+      <w:r>
+        <w:rPr>
+          <w:rFonts w:eastAsia="Times New Roman" w:cstheme="minorHAnsi"/>
+          <w:sz w:val="24"/>
+          <w:szCs w:val="24"/>
+          <w:lang w:val="es-ES" w:eastAsia="es-PE"/>
+        </w:rPr>
+        <w:t>Manejo del sistema operativo Windows por parte del personal administrativo y operativo asistente.</w:t>
+      </w:r>
+    </w:p>
+    <w:p>
+      <w:pPr>
+        <w:pStyle w:val="Prrafodelista"/>
+        <w:numPr>
+          <w:ilvl w:val="0"/>
+          <w:numId w:val="1"/>
+        </w:numPr>
+        <w:shd w:val="clear" w:color="auto" w:fill="FFFFFF"/>
+        <w:spacing w:before="100" w:beforeAutospacing="1" w:after="100" w:afterAutospacing="1" w:line="225" w:lineRule="atLeast"/>
+        <w:rPr>
+          <w:rFonts w:eastAsia="Times New Roman" w:cstheme="minorHAnsi"/>
+          <w:sz w:val="24"/>
+          <w:szCs w:val="24"/>
+          <w:lang w:val="es-ES" w:eastAsia="es-PE"/>
+        </w:rPr>
+      </w:pPr>
+      <w:r>
+        <w:rPr>
+          <w:rFonts w:eastAsia="Times New Roman" w:cstheme="minorHAnsi"/>
+          <w:sz w:val="24"/>
+          <w:szCs w:val="24"/>
+          <w:lang w:val="es-ES" w:eastAsia="es-PE"/>
+        </w:rPr>
+        <w:t>6 horas semanales mínimas de capacitación.</w:t>
+      </w:r>
+    </w:p>
+    <w:p>
+      <w:pPr>
+        <w:shd w:val="clear" w:color="auto" w:fill="FFFFFF"/>
+        <w:spacing w:before="100" w:beforeAutospacing="1" w:after="100" w:afterAutospacing="1" w:line="225" w:lineRule="atLeast"/>
+        <w:rPr>
+          <w:rFonts w:eastAsia="Times New Roman" w:cstheme="minorHAnsi"/>
+          <w:sz w:val="24"/>
+          <w:szCs w:val="24"/>
+          <w:lang w:val="es-ES" w:eastAsia="es-PE"/>
+        </w:rPr>
+      </w:pPr>
     </w:p>
     <w:p>
       <w:pPr>
@@ -1005,20 +1273,20 @@
           <w:bCs/>
           <w:sz w:val="24"/>
           <w:szCs w:val="24"/>
-          <w:lang w:eastAsia="es-PE"/>
-        </w:rPr>
-      </w:pPr>
-      <w:bookmarkStart w:id="26" w:name="_Toc405024971"/>
-      <w:bookmarkStart w:id="27" w:name="_Toc343576585"/>
-      <w:bookmarkStart w:id="28" w:name="_Toc343491685"/>
-      <w:bookmarkStart w:id="29" w:name="_Toc343405817"/>
-      <w:bookmarkStart w:id="30" w:name="_Toc343252880"/>
-      <w:bookmarkStart w:id="31" w:name="_Toc343249284"/>
+          <w:lang w:val="en-US" w:eastAsia="es-PE"/>
+        </w:rPr>
+      </w:pPr>
+      <w:bookmarkStart w:id="25" w:name="_Toc405024971"/>
+      <w:bookmarkStart w:id="26" w:name="_Toc343576585"/>
+      <w:bookmarkStart w:id="27" w:name="_Toc343491685"/>
+      <w:bookmarkStart w:id="28" w:name="_Toc343405817"/>
+      <w:bookmarkStart w:id="29" w:name="_Toc343252880"/>
+      <w:bookmarkStart w:id="30" w:name="_Toc343249284"/>
+      <w:bookmarkEnd w:id="25"/>
       <w:bookmarkEnd w:id="26"/>
       <w:bookmarkEnd w:id="27"/>
       <w:bookmarkEnd w:id="28"/>
       <w:bookmarkEnd w:id="29"/>
-      <w:bookmarkEnd w:id="30"/>
       <w:r>
         <w:rPr>
           <w:rFonts w:eastAsia="Times New Roman" w:cstheme="minorHAnsi"/>
@@ -1026,11 +1294,11 @@
           <w:bCs/>
           <w:sz w:val="24"/>
           <w:szCs w:val="24"/>
-          <w:lang w:eastAsia="es-PE"/>
+          <w:lang w:val="en-US" w:eastAsia="es-PE"/>
         </w:rPr>
         <w:t>2.2 Assumptions</w:t>
       </w:r>
-      <w:bookmarkEnd w:id="31"/>
+      <w:bookmarkEnd w:id="30"/>
     </w:p>
     <w:p>
       <w:pPr>
@@ -1040,15 +1308,15 @@
           <w:rFonts w:eastAsia="Times New Roman" w:cstheme="minorHAnsi"/>
           <w:sz w:val="24"/>
           <w:szCs w:val="24"/>
-          <w:lang w:eastAsia="es-PE"/>
-        </w:rPr>
-      </w:pPr>
-      <w:r>
-        <w:rPr>
-          <w:rFonts w:eastAsia="Times New Roman" w:cstheme="minorHAnsi"/>
-          <w:sz w:val="24"/>
-          <w:szCs w:val="24"/>
-          <w:lang w:eastAsia="es-PE"/>
+          <w:lang w:val="en-US" w:eastAsia="es-PE"/>
+        </w:rPr>
+      </w:pPr>
+      <w:r>
+        <w:rPr>
+          <w:rFonts w:eastAsia="Times New Roman" w:cstheme="minorHAnsi"/>
+          <w:sz w:val="24"/>
+          <w:szCs w:val="24"/>
+          <w:lang w:val="en-US" w:eastAsia="es-PE"/>
         </w:rPr>
         <w:t>The training strategies, activities, and methods are predicated upon the following assumptions:</w:t>
       </w:r>
@@ -1061,15 +1329,15 @@
           <w:rFonts w:eastAsia="Times New Roman" w:cstheme="minorHAnsi"/>
           <w:sz w:val="24"/>
           <w:szCs w:val="24"/>
-          <w:lang w:eastAsia="es-PE"/>
-        </w:rPr>
-      </w:pPr>
-      <w:r>
-        <w:rPr>
-          <w:rFonts w:eastAsia="Times New Roman" w:cstheme="minorHAnsi"/>
-          <w:sz w:val="24"/>
-          <w:szCs w:val="24"/>
-          <w:lang w:eastAsia="es-PE"/>
+          <w:lang w:val="en-US" w:eastAsia="es-PE"/>
+        </w:rPr>
+      </w:pPr>
+      <w:r>
+        <w:rPr>
+          <w:rFonts w:eastAsia="Times New Roman" w:cstheme="minorHAnsi"/>
+          <w:sz w:val="24"/>
+          <w:szCs w:val="24"/>
+          <w:lang w:val="en-US" w:eastAsia="es-PE"/>
         </w:rPr>
         <w:t xml:space="preserve">*** </w:t>
       </w:r>
@@ -1080,7 +1348,7 @@
           <w:iCs/>
           <w:sz w:val="24"/>
           <w:szCs w:val="24"/>
-          <w:lang w:eastAsia="es-PE"/>
+          <w:lang w:val="en-US" w:eastAsia="es-PE"/>
         </w:rPr>
         <w:t>Provide a list of assumptions in point form. ***</w:t>
       </w:r>
@@ -1096,20 +1364,20 @@
           <w:bCs/>
           <w:sz w:val="24"/>
           <w:szCs w:val="24"/>
-          <w:lang w:eastAsia="es-PE"/>
-        </w:rPr>
-      </w:pPr>
-      <w:bookmarkStart w:id="32" w:name="_Toc405024972"/>
-      <w:bookmarkStart w:id="33" w:name="_Toc343576586"/>
-      <w:bookmarkStart w:id="34" w:name="_Toc343491686"/>
-      <w:bookmarkStart w:id="35" w:name="_Toc343405818"/>
-      <w:bookmarkStart w:id="36" w:name="_Toc343252881"/>
-      <w:bookmarkStart w:id="37" w:name="_Toc343249285"/>
+          <w:lang w:val="en-US" w:eastAsia="es-PE"/>
+        </w:rPr>
+      </w:pPr>
+      <w:bookmarkStart w:id="31" w:name="_Toc405024972"/>
+      <w:bookmarkStart w:id="32" w:name="_Toc343576586"/>
+      <w:bookmarkStart w:id="33" w:name="_Toc343491686"/>
+      <w:bookmarkStart w:id="34" w:name="_Toc343405818"/>
+      <w:bookmarkStart w:id="35" w:name="_Toc343252881"/>
+      <w:bookmarkStart w:id="36" w:name="_Toc343249285"/>
+      <w:bookmarkEnd w:id="31"/>
       <w:bookmarkEnd w:id="32"/>
       <w:bookmarkEnd w:id="33"/>
       <w:bookmarkEnd w:id="34"/>
       <w:bookmarkEnd w:id="35"/>
-      <w:bookmarkEnd w:id="36"/>
       <w:r>
         <w:rPr>
           <w:rFonts w:eastAsia="Times New Roman" w:cstheme="minorHAnsi"/>
@@ -1117,11 +1385,11 @@
           <w:bCs/>
           <w:sz w:val="24"/>
           <w:szCs w:val="24"/>
-          <w:lang w:eastAsia="es-PE"/>
+          <w:lang w:val="en-US" w:eastAsia="es-PE"/>
         </w:rPr>
         <w:t>3. TRAINING OFFERINGS</w:t>
       </w:r>
-      <w:bookmarkEnd w:id="37"/>
+      <w:bookmarkEnd w:id="36"/>
     </w:p>
     <w:p>
       <w:pPr>
@@ -1131,15 +1399,15 @@
           <w:rFonts w:eastAsia="Times New Roman" w:cstheme="minorHAnsi"/>
           <w:sz w:val="24"/>
           <w:szCs w:val="24"/>
-          <w:lang w:eastAsia="es-PE"/>
-        </w:rPr>
-      </w:pPr>
-      <w:r>
-        <w:rPr>
-          <w:rFonts w:eastAsia="Times New Roman" w:cstheme="minorHAnsi"/>
-          <w:sz w:val="24"/>
-          <w:szCs w:val="24"/>
-          <w:lang w:eastAsia="es-PE"/>
+          <w:lang w:val="en-US" w:eastAsia="es-PE"/>
+        </w:rPr>
+      </w:pPr>
+      <w:r>
+        <w:rPr>
+          <w:rFonts w:eastAsia="Times New Roman" w:cstheme="minorHAnsi"/>
+          <w:sz w:val="24"/>
+          <w:szCs w:val="24"/>
+          <w:lang w:val="en-US" w:eastAsia="es-PE"/>
         </w:rPr>
         <w:t xml:space="preserve">The parameters for training staff on the use of </w:t>
       </w:r>
@@ -1150,7 +1418,7 @@
           <w:iCs/>
           <w:sz w:val="24"/>
           <w:szCs w:val="24"/>
-          <w:lang w:eastAsia="es-PE"/>
+          <w:lang w:val="en-US" w:eastAsia="es-PE"/>
         </w:rPr>
         <w:t>*** System Name ***</w:t>
       </w:r>
@@ -1159,7 +1427,7 @@
           <w:rFonts w:eastAsia="Times New Roman" w:cstheme="minorHAnsi"/>
           <w:sz w:val="24"/>
           <w:szCs w:val="24"/>
-          <w:lang w:eastAsia="es-PE"/>
+          <w:lang w:val="en-US" w:eastAsia="es-PE"/>
         </w:rPr>
         <w:t xml:space="preserve"> are specified. The following offerings are described:</w:t>
       </w:r>
@@ -1172,15 +1440,15 @@
           <w:rFonts w:eastAsia="Times New Roman" w:cstheme="minorHAnsi"/>
           <w:sz w:val="24"/>
           <w:szCs w:val="24"/>
-          <w:lang w:eastAsia="es-PE"/>
-        </w:rPr>
-      </w:pPr>
-      <w:r>
-        <w:rPr>
-          <w:rFonts w:eastAsia="Times New Roman" w:cstheme="minorHAnsi"/>
-          <w:sz w:val="24"/>
-          <w:szCs w:val="24"/>
-          <w:lang w:eastAsia="es-PE"/>
+          <w:lang w:val="en-US" w:eastAsia="es-PE"/>
+        </w:rPr>
+      </w:pPr>
+      <w:r>
+        <w:rPr>
+          <w:rFonts w:eastAsia="Times New Roman" w:cstheme="minorHAnsi"/>
+          <w:sz w:val="24"/>
+          <w:szCs w:val="24"/>
+          <w:lang w:val="en-US" w:eastAsia="es-PE"/>
         </w:rPr>
         <w:t>· Training Groups</w:t>
       </w:r>
@@ -1193,15 +1461,15 @@
           <w:rFonts w:eastAsia="Times New Roman" w:cstheme="minorHAnsi"/>
           <w:sz w:val="24"/>
           <w:szCs w:val="24"/>
-          <w:lang w:eastAsia="es-PE"/>
-        </w:rPr>
-      </w:pPr>
-      <w:r>
-        <w:rPr>
-          <w:rFonts w:eastAsia="Times New Roman" w:cstheme="minorHAnsi"/>
-          <w:sz w:val="24"/>
-          <w:szCs w:val="24"/>
-          <w:lang w:eastAsia="es-PE"/>
+          <w:lang w:val="en-US" w:eastAsia="es-PE"/>
+        </w:rPr>
+      </w:pPr>
+      <w:r>
+        <w:rPr>
+          <w:rFonts w:eastAsia="Times New Roman" w:cstheme="minorHAnsi"/>
+          <w:sz w:val="24"/>
+          <w:szCs w:val="24"/>
+          <w:lang w:val="en-US" w:eastAsia="es-PE"/>
         </w:rPr>
         <w:t>· Types of Training</w:t>
       </w:r>
@@ -1214,15 +1482,15 @@
           <w:rFonts w:eastAsia="Times New Roman" w:cstheme="minorHAnsi"/>
           <w:sz w:val="24"/>
           <w:szCs w:val="24"/>
-          <w:lang w:eastAsia="es-PE"/>
-        </w:rPr>
-      </w:pPr>
-      <w:r>
-        <w:rPr>
-          <w:rFonts w:eastAsia="Times New Roman" w:cstheme="minorHAnsi"/>
-          <w:sz w:val="24"/>
-          <w:szCs w:val="24"/>
-          <w:lang w:eastAsia="es-PE"/>
+          <w:lang w:val="en-US" w:eastAsia="es-PE"/>
+        </w:rPr>
+      </w:pPr>
+      <w:r>
+        <w:rPr>
+          <w:rFonts w:eastAsia="Times New Roman" w:cstheme="minorHAnsi"/>
+          <w:sz w:val="24"/>
+          <w:szCs w:val="24"/>
+          <w:lang w:val="en-US" w:eastAsia="es-PE"/>
         </w:rPr>
         <w:t>· Training Approach</w:t>
       </w:r>
@@ -1235,15 +1503,15 @@
           <w:rFonts w:eastAsia="Times New Roman" w:cstheme="minorHAnsi"/>
           <w:sz w:val="24"/>
           <w:szCs w:val="24"/>
-          <w:lang w:eastAsia="es-PE"/>
-        </w:rPr>
-      </w:pPr>
-      <w:r>
-        <w:rPr>
-          <w:rFonts w:eastAsia="Times New Roman" w:cstheme="minorHAnsi"/>
-          <w:sz w:val="24"/>
-          <w:szCs w:val="24"/>
-          <w:lang w:eastAsia="es-PE"/>
+          <w:lang w:val="en-US" w:eastAsia="es-PE"/>
+        </w:rPr>
+      </w:pPr>
+      <w:r>
+        <w:rPr>
+          <w:rFonts w:eastAsia="Times New Roman" w:cstheme="minorHAnsi"/>
+          <w:sz w:val="24"/>
+          <w:szCs w:val="24"/>
+          <w:lang w:val="en-US" w:eastAsia="es-PE"/>
         </w:rPr>
         <w:t>· Training Curricula</w:t>
       </w:r>
@@ -1256,15 +1524,15 @@
           <w:rFonts w:eastAsia="Times New Roman" w:cstheme="minorHAnsi"/>
           <w:sz w:val="24"/>
           <w:szCs w:val="24"/>
-          <w:lang w:eastAsia="es-PE"/>
-        </w:rPr>
-      </w:pPr>
-      <w:r>
-        <w:rPr>
-          <w:rFonts w:eastAsia="Times New Roman" w:cstheme="minorHAnsi"/>
-          <w:sz w:val="24"/>
-          <w:szCs w:val="24"/>
-          <w:lang w:eastAsia="es-PE"/>
+          <w:lang w:val="en-US" w:eastAsia="es-PE"/>
+        </w:rPr>
+      </w:pPr>
+      <w:r>
+        <w:rPr>
+          <w:rFonts w:eastAsia="Times New Roman" w:cstheme="minorHAnsi"/>
+          <w:sz w:val="24"/>
+          <w:szCs w:val="24"/>
+          <w:lang w:val="en-US" w:eastAsia="es-PE"/>
         </w:rPr>
         <w:t>· Training Schedule</w:t>
       </w:r>
@@ -1277,15 +1545,15 @@
           <w:rFonts w:eastAsia="Times New Roman" w:cstheme="minorHAnsi"/>
           <w:sz w:val="24"/>
           <w:szCs w:val="24"/>
-          <w:lang w:eastAsia="es-PE"/>
-        </w:rPr>
-      </w:pPr>
-      <w:r>
-        <w:rPr>
-          <w:rFonts w:eastAsia="Times New Roman" w:cstheme="minorHAnsi"/>
-          <w:sz w:val="24"/>
-          <w:szCs w:val="24"/>
-          <w:lang w:eastAsia="es-PE"/>
+          <w:lang w:val="en-US" w:eastAsia="es-PE"/>
+        </w:rPr>
+      </w:pPr>
+      <w:r>
+        <w:rPr>
+          <w:rFonts w:eastAsia="Times New Roman" w:cstheme="minorHAnsi"/>
+          <w:sz w:val="24"/>
+          <w:szCs w:val="24"/>
+          <w:lang w:val="en-US" w:eastAsia="es-PE"/>
         </w:rPr>
         <w:t>· Logistical Information</w:t>
       </w:r>
@@ -1301,20 +1569,22 @@
           <w:bCs/>
           <w:sz w:val="24"/>
           <w:szCs w:val="24"/>
-          <w:lang w:eastAsia="es-PE"/>
-        </w:rPr>
-      </w:pPr>
-      <w:bookmarkStart w:id="38" w:name="_Toc405024973"/>
-      <w:bookmarkStart w:id="39" w:name="_Toc343576587"/>
-      <w:bookmarkStart w:id="40" w:name="_Toc343491687"/>
-      <w:bookmarkStart w:id="41" w:name="_Toc343405819"/>
-      <w:bookmarkStart w:id="42" w:name="_Toc343252882"/>
-      <w:bookmarkStart w:id="43" w:name="_Toc343249286"/>
+          <w:lang w:val="en-US" w:eastAsia="es-PE"/>
+        </w:rPr>
+      </w:pPr>
+      <w:bookmarkStart w:id="37" w:name="_Toc405024973"/>
+      <w:bookmarkStart w:id="38" w:name="_Toc343576587"/>
+      <w:bookmarkStart w:id="39" w:name="_Toc343491687"/>
+      <w:bookmarkStart w:id="40" w:name="_Toc343405819"/>
+      <w:bookmarkStart w:id="41" w:name="_Toc343252882"/>
+      <w:bookmarkStart w:id="42" w:name="_Toc343249286"/>
+      <w:bookmarkStart w:id="43" w:name="_GoBack"/>
+      <w:bookmarkEnd w:id="37"/>
       <w:bookmarkEnd w:id="38"/>
       <w:bookmarkEnd w:id="39"/>
       <w:bookmarkEnd w:id="40"/>
       <w:bookmarkEnd w:id="41"/>
-      <w:bookmarkEnd w:id="42"/>
+      <w:bookmarkEnd w:id="43"/>
       <w:r>
         <w:rPr>
           <w:rFonts w:eastAsia="Times New Roman" w:cstheme="minorHAnsi"/>
@@ -1322,11 +1592,12 @@
           <w:bCs/>
           <w:sz w:val="24"/>
           <w:szCs w:val="24"/>
-          <w:lang w:eastAsia="es-PE"/>
-        </w:rPr>
+          <w:lang w:val="en-US" w:eastAsia="es-PE"/>
+        </w:rPr>
+        <w:lastRenderedPageBreak/>
         <w:t xml:space="preserve">3.1 </w:t>
       </w:r>
-      <w:bookmarkEnd w:id="43"/>
+      <w:bookmarkEnd w:id="42"/>
       <w:r>
         <w:rPr>
           <w:rFonts w:eastAsia="Times New Roman" w:cstheme="minorHAnsi"/>
@@ -1334,7 +1605,7 @@
           <w:bCs/>
           <w:sz w:val="24"/>
           <w:szCs w:val="24"/>
-          <w:lang w:eastAsia="es-PE"/>
+          <w:lang w:val="en-US" w:eastAsia="es-PE"/>
         </w:rPr>
         <w:t>Training Groups</w:t>
       </w:r>
@@ -1347,15 +1618,15 @@
           <w:rFonts w:eastAsia="Times New Roman" w:cstheme="minorHAnsi"/>
           <w:sz w:val="24"/>
           <w:szCs w:val="24"/>
-          <w:lang w:eastAsia="es-PE"/>
-        </w:rPr>
-      </w:pPr>
-      <w:r>
-        <w:rPr>
-          <w:rFonts w:eastAsia="Times New Roman" w:cstheme="minorHAnsi"/>
-          <w:sz w:val="24"/>
-          <w:szCs w:val="24"/>
-          <w:lang w:eastAsia="es-PE"/>
+          <w:lang w:val="en-US" w:eastAsia="es-PE"/>
+        </w:rPr>
+      </w:pPr>
+      <w:r>
+        <w:rPr>
+          <w:rFonts w:eastAsia="Times New Roman" w:cstheme="minorHAnsi"/>
+          <w:sz w:val="24"/>
+          <w:szCs w:val="24"/>
+          <w:lang w:val="en-US" w:eastAsia="es-PE"/>
         </w:rPr>
         <w:t>This section describes the groups to be trained, including the title of the training group, types of staff, the type(s) of training, and the number of staff.</w:t>
       </w:r>
@@ -1378,9 +1649,9 @@
           <w:iCs/>
           <w:sz w:val="24"/>
           <w:szCs w:val="24"/>
-          <w:lang w:eastAsia="es-PE"/>
-        </w:rPr>
-        <w:t xml:space="preserve">*** Provide a summary of this information in point form. Some information may be general in the early stages of the plan, (e.g., the types of training may start out as a </w:t>
+          <w:lang w:val="en-US" w:eastAsia="es-PE"/>
+        </w:rPr>
+        <w:t xml:space="preserve">*** Provide a summary of this information in point form. Some information may be general in the early stages of the plan, (e.g., the types of training may start out as a description and become a title as the types of training are determined, and the number of staff may be an estimate until actual numbers are obtained. </w:t>
       </w:r>
       <w:r>
         <w:rPr>
@@ -1391,8 +1662,7 @@
           <w:szCs w:val="24"/>
           <w:lang w:eastAsia="es-PE"/>
         </w:rPr>
-        <w:lastRenderedPageBreak/>
-        <w:t>description and become a title as the types of training are determined, and the number of staff may be an estimate until actual numbers are obtained. ***</w:t>
+        <w:t>***</w:t>
       </w:r>
       <w:r>
         <w:rPr>
@@ -1452,7 +1722,7 @@
                 <w:rFonts w:eastAsia="Times New Roman" w:cstheme="minorHAnsi"/>
                 <w:sz w:val="24"/>
                 <w:szCs w:val="24"/>
-                <w:lang w:eastAsia="es-PE"/>
+                <w:lang w:val="en-US" w:eastAsia="es-PE"/>
               </w:rPr>
             </w:pPr>
             <w:bookmarkStart w:id="44" w:name="_Toc405024986"/>
@@ -1461,7 +1731,7 @@
                 <w:rFonts w:eastAsia="Times New Roman" w:cstheme="minorHAnsi"/>
                 <w:sz w:val="24"/>
                 <w:szCs w:val="24"/>
-                <w:lang w:eastAsia="es-PE"/>
+                <w:lang w:val="en-US" w:eastAsia="es-PE"/>
               </w:rPr>
               <w:t>Table 3-1 - Staff to be Trained</w:t>
             </w:r>
@@ -1503,7 +1773,47 @@
                 <w:szCs w:val="24"/>
                 <w:lang w:eastAsia="es-PE"/>
               </w:rPr>
-              <w:t>Training Group Name:</w:t>
+              <w:t xml:space="preserve">Training </w:t>
+            </w:r>
+            <w:proofErr w:type="spellStart"/>
+            <w:r>
+              <w:rPr>
+                <w:rFonts w:eastAsia="Times New Roman" w:cstheme="minorHAnsi"/>
+                <w:sz w:val="24"/>
+                <w:szCs w:val="24"/>
+                <w:lang w:eastAsia="es-PE"/>
+              </w:rPr>
+              <w:t>Group</w:t>
+            </w:r>
+            <w:proofErr w:type="spellEnd"/>
+            <w:r>
+              <w:rPr>
+                <w:rFonts w:eastAsia="Times New Roman" w:cstheme="minorHAnsi"/>
+                <w:sz w:val="24"/>
+                <w:szCs w:val="24"/>
+                <w:lang w:eastAsia="es-PE"/>
+              </w:rPr>
+              <w:t xml:space="preserve"> </w:t>
+            </w:r>
+            <w:proofErr w:type="spellStart"/>
+            <w:r>
+              <w:rPr>
+                <w:rFonts w:eastAsia="Times New Roman" w:cstheme="minorHAnsi"/>
+                <w:sz w:val="24"/>
+                <w:szCs w:val="24"/>
+                <w:lang w:eastAsia="es-PE"/>
+              </w:rPr>
+              <w:t>Name</w:t>
+            </w:r>
+            <w:proofErr w:type="spellEnd"/>
+            <w:r>
+              <w:rPr>
+                <w:rFonts w:eastAsia="Times New Roman" w:cstheme="minorHAnsi"/>
+                <w:sz w:val="24"/>
+                <w:szCs w:val="24"/>
+                <w:lang w:eastAsia="es-PE"/>
+              </w:rPr>
+              <w:t>:</w:t>
             </w:r>
           </w:p>
         </w:tc>
@@ -1535,14 +1845,25 @@
                 <w:lang w:eastAsia="es-PE"/>
               </w:rPr>
             </w:pPr>
-            <w:r>
-              <w:rPr>
-                <w:rFonts w:eastAsia="Times New Roman" w:cstheme="minorHAnsi"/>
-                <w:sz w:val="24"/>
-                <w:szCs w:val="24"/>
-                <w:lang w:eastAsia="es-PE"/>
-              </w:rPr>
-              <w:t>Type(s) of Training:</w:t>
+            <w:proofErr w:type="spellStart"/>
+            <w:r>
+              <w:rPr>
+                <w:rFonts w:eastAsia="Times New Roman" w:cstheme="minorHAnsi"/>
+                <w:sz w:val="24"/>
+                <w:szCs w:val="24"/>
+                <w:lang w:eastAsia="es-PE"/>
+              </w:rPr>
+              <w:t>Type</w:t>
+            </w:r>
+            <w:proofErr w:type="spellEnd"/>
+            <w:r>
+              <w:rPr>
+                <w:rFonts w:eastAsia="Times New Roman" w:cstheme="minorHAnsi"/>
+                <w:sz w:val="24"/>
+                <w:szCs w:val="24"/>
+                <w:lang w:eastAsia="es-PE"/>
+              </w:rPr>
+              <w:t>(s) of Training:</w:t>
             </w:r>
           </w:p>
         </w:tc>
@@ -1597,14 +1918,25 @@
                 <w:lang w:eastAsia="es-PE"/>
               </w:rPr>
             </w:pPr>
-            <w:r>
-              <w:rPr>
-                <w:rFonts w:eastAsia="Times New Roman" w:cstheme="minorHAnsi"/>
-                <w:sz w:val="24"/>
-                <w:szCs w:val="24"/>
-                <w:lang w:eastAsia="es-PE"/>
-              </w:rPr>
-              <w:t>Types of Staff</w:t>
+            <w:proofErr w:type="spellStart"/>
+            <w:r>
+              <w:rPr>
+                <w:rFonts w:eastAsia="Times New Roman" w:cstheme="minorHAnsi"/>
+                <w:sz w:val="24"/>
+                <w:szCs w:val="24"/>
+                <w:lang w:eastAsia="es-PE"/>
+              </w:rPr>
+              <w:t>Types</w:t>
+            </w:r>
+            <w:proofErr w:type="spellEnd"/>
+            <w:r>
+              <w:rPr>
+                <w:rFonts w:eastAsia="Times New Roman" w:cstheme="minorHAnsi"/>
+                <w:sz w:val="24"/>
+                <w:szCs w:val="24"/>
+                <w:lang w:eastAsia="es-PE"/>
+              </w:rPr>
+              <w:t xml:space="preserve"> of Staff</w:t>
             </w:r>
           </w:p>
         </w:tc>
@@ -1634,6 +1966,7 @@
                 <w:lang w:eastAsia="es-PE"/>
               </w:rPr>
             </w:pPr>
+            <w:proofErr w:type="spellStart"/>
             <w:r>
               <w:rPr>
                 <w:rFonts w:eastAsia="Times New Roman" w:cstheme="minorHAnsi"/>
@@ -1643,6 +1976,7 @@
               </w:rPr>
               <w:t>Location</w:t>
             </w:r>
+            <w:proofErr w:type="spellEnd"/>
           </w:p>
         </w:tc>
         <w:tc>
@@ -1666,15 +2000,37 @@
                 <w:lang w:eastAsia="es-PE"/>
               </w:rPr>
             </w:pPr>
-            <w:r>
-              <w:rPr>
-                <w:rFonts w:eastAsia="Times New Roman" w:cstheme="minorHAnsi"/>
-                <w:sz w:val="24"/>
-                <w:szCs w:val="24"/>
-                <w:lang w:eastAsia="es-PE"/>
-              </w:rPr>
-              <w:t>Name of Type</w:t>
-            </w:r>
+            <w:proofErr w:type="spellStart"/>
+            <w:r>
+              <w:rPr>
+                <w:rFonts w:eastAsia="Times New Roman" w:cstheme="minorHAnsi"/>
+                <w:sz w:val="24"/>
+                <w:szCs w:val="24"/>
+                <w:lang w:eastAsia="es-PE"/>
+              </w:rPr>
+              <w:t>Name</w:t>
+            </w:r>
+            <w:proofErr w:type="spellEnd"/>
+            <w:r>
+              <w:rPr>
+                <w:rFonts w:eastAsia="Times New Roman" w:cstheme="minorHAnsi"/>
+                <w:sz w:val="24"/>
+                <w:szCs w:val="24"/>
+                <w:lang w:eastAsia="es-PE"/>
+              </w:rPr>
+              <w:t xml:space="preserve"> of </w:t>
+            </w:r>
+            <w:proofErr w:type="spellStart"/>
+            <w:r>
+              <w:rPr>
+                <w:rFonts w:eastAsia="Times New Roman" w:cstheme="minorHAnsi"/>
+                <w:sz w:val="24"/>
+                <w:szCs w:val="24"/>
+                <w:lang w:eastAsia="es-PE"/>
+              </w:rPr>
+              <w:t>Type</w:t>
+            </w:r>
+            <w:proofErr w:type="spellEnd"/>
           </w:p>
         </w:tc>
         <w:tc>
@@ -1698,15 +2054,37 @@
                 <w:lang w:eastAsia="es-PE"/>
               </w:rPr>
             </w:pPr>
-            <w:r>
-              <w:rPr>
-                <w:rFonts w:eastAsia="Times New Roman" w:cstheme="minorHAnsi"/>
-                <w:sz w:val="24"/>
-                <w:szCs w:val="24"/>
-                <w:lang w:eastAsia="es-PE"/>
-              </w:rPr>
-              <w:t>Name of Type</w:t>
-            </w:r>
+            <w:proofErr w:type="spellStart"/>
+            <w:r>
+              <w:rPr>
+                <w:rFonts w:eastAsia="Times New Roman" w:cstheme="minorHAnsi"/>
+                <w:sz w:val="24"/>
+                <w:szCs w:val="24"/>
+                <w:lang w:eastAsia="es-PE"/>
+              </w:rPr>
+              <w:t>Name</w:t>
+            </w:r>
+            <w:proofErr w:type="spellEnd"/>
+            <w:r>
+              <w:rPr>
+                <w:rFonts w:eastAsia="Times New Roman" w:cstheme="minorHAnsi"/>
+                <w:sz w:val="24"/>
+                <w:szCs w:val="24"/>
+                <w:lang w:eastAsia="es-PE"/>
+              </w:rPr>
+              <w:t xml:space="preserve"> of </w:t>
+            </w:r>
+            <w:proofErr w:type="spellStart"/>
+            <w:r>
+              <w:rPr>
+                <w:rFonts w:eastAsia="Times New Roman" w:cstheme="minorHAnsi"/>
+                <w:sz w:val="24"/>
+                <w:szCs w:val="24"/>
+                <w:lang w:eastAsia="es-PE"/>
+              </w:rPr>
+              <w:t>Type</w:t>
+            </w:r>
+            <w:proofErr w:type="spellEnd"/>
           </w:p>
         </w:tc>
         <w:tc>
@@ -1730,15 +2108,37 @@
                 <w:lang w:eastAsia="es-PE"/>
               </w:rPr>
             </w:pPr>
-            <w:r>
-              <w:rPr>
-                <w:rFonts w:eastAsia="Times New Roman" w:cstheme="minorHAnsi"/>
-                <w:sz w:val="24"/>
-                <w:szCs w:val="24"/>
-                <w:lang w:eastAsia="es-PE"/>
-              </w:rPr>
-              <w:t>Name of Type</w:t>
-            </w:r>
+            <w:proofErr w:type="spellStart"/>
+            <w:r>
+              <w:rPr>
+                <w:rFonts w:eastAsia="Times New Roman" w:cstheme="minorHAnsi"/>
+                <w:sz w:val="24"/>
+                <w:szCs w:val="24"/>
+                <w:lang w:eastAsia="es-PE"/>
+              </w:rPr>
+              <w:t>Name</w:t>
+            </w:r>
+            <w:proofErr w:type="spellEnd"/>
+            <w:r>
+              <w:rPr>
+                <w:rFonts w:eastAsia="Times New Roman" w:cstheme="minorHAnsi"/>
+                <w:sz w:val="24"/>
+                <w:szCs w:val="24"/>
+                <w:lang w:eastAsia="es-PE"/>
+              </w:rPr>
+              <w:t xml:space="preserve"> of </w:t>
+            </w:r>
+            <w:proofErr w:type="spellStart"/>
+            <w:r>
+              <w:rPr>
+                <w:rFonts w:eastAsia="Times New Roman" w:cstheme="minorHAnsi"/>
+                <w:sz w:val="24"/>
+                <w:szCs w:val="24"/>
+                <w:lang w:eastAsia="es-PE"/>
+              </w:rPr>
+              <w:t>Type</w:t>
+            </w:r>
+            <w:proofErr w:type="spellEnd"/>
           </w:p>
         </w:tc>
         <w:tc>
@@ -1762,15 +2162,37 @@
                 <w:lang w:eastAsia="es-PE"/>
               </w:rPr>
             </w:pPr>
-            <w:r>
-              <w:rPr>
-                <w:rFonts w:eastAsia="Times New Roman" w:cstheme="minorHAnsi"/>
-                <w:sz w:val="24"/>
-                <w:szCs w:val="24"/>
-                <w:lang w:eastAsia="es-PE"/>
-              </w:rPr>
-              <w:t>Name of Type</w:t>
-            </w:r>
+            <w:proofErr w:type="spellStart"/>
+            <w:r>
+              <w:rPr>
+                <w:rFonts w:eastAsia="Times New Roman" w:cstheme="minorHAnsi"/>
+                <w:sz w:val="24"/>
+                <w:szCs w:val="24"/>
+                <w:lang w:eastAsia="es-PE"/>
+              </w:rPr>
+              <w:t>Name</w:t>
+            </w:r>
+            <w:proofErr w:type="spellEnd"/>
+            <w:r>
+              <w:rPr>
+                <w:rFonts w:eastAsia="Times New Roman" w:cstheme="minorHAnsi"/>
+                <w:sz w:val="24"/>
+                <w:szCs w:val="24"/>
+                <w:lang w:eastAsia="es-PE"/>
+              </w:rPr>
+              <w:t xml:space="preserve"> of </w:t>
+            </w:r>
+            <w:proofErr w:type="spellStart"/>
+            <w:r>
+              <w:rPr>
+                <w:rFonts w:eastAsia="Times New Roman" w:cstheme="minorHAnsi"/>
+                <w:sz w:val="24"/>
+                <w:szCs w:val="24"/>
+                <w:lang w:eastAsia="es-PE"/>
+              </w:rPr>
+              <w:t>Type</w:t>
+            </w:r>
+            <w:proofErr w:type="spellEnd"/>
           </w:p>
         </w:tc>
         <w:tc>
@@ -1831,14 +2253,25 @@
                 <w:lang w:eastAsia="es-PE"/>
               </w:rPr>
             </w:pPr>
-            <w:r>
-              <w:rPr>
-                <w:rFonts w:eastAsia="Times New Roman" w:cstheme="minorHAnsi"/>
-                <w:sz w:val="24"/>
-                <w:szCs w:val="24"/>
-                <w:lang w:eastAsia="es-PE"/>
-              </w:rPr>
-              <w:t>Location #</w:t>
+            <w:proofErr w:type="spellStart"/>
+            <w:r>
+              <w:rPr>
+                <w:rFonts w:eastAsia="Times New Roman" w:cstheme="minorHAnsi"/>
+                <w:sz w:val="24"/>
+                <w:szCs w:val="24"/>
+                <w:lang w:eastAsia="es-PE"/>
+              </w:rPr>
+              <w:t>Location</w:t>
+            </w:r>
+            <w:proofErr w:type="spellEnd"/>
+            <w:r>
+              <w:rPr>
+                <w:rFonts w:eastAsia="Times New Roman" w:cstheme="minorHAnsi"/>
+                <w:sz w:val="24"/>
+                <w:szCs w:val="24"/>
+                <w:lang w:eastAsia="es-PE"/>
+              </w:rPr>
+              <w:t xml:space="preserve"> #</w:t>
             </w:r>
           </w:p>
         </w:tc>
@@ -1992,14 +2425,25 @@
                 <w:lang w:eastAsia="es-PE"/>
               </w:rPr>
             </w:pPr>
-            <w:r>
-              <w:rPr>
-                <w:rFonts w:eastAsia="Times New Roman" w:cstheme="minorHAnsi"/>
-                <w:sz w:val="24"/>
-                <w:szCs w:val="24"/>
-                <w:lang w:eastAsia="es-PE"/>
-              </w:rPr>
-              <w:t>Location #</w:t>
+            <w:proofErr w:type="spellStart"/>
+            <w:r>
+              <w:rPr>
+                <w:rFonts w:eastAsia="Times New Roman" w:cstheme="minorHAnsi"/>
+                <w:sz w:val="24"/>
+                <w:szCs w:val="24"/>
+                <w:lang w:eastAsia="es-PE"/>
+              </w:rPr>
+              <w:t>Location</w:t>
+            </w:r>
+            <w:proofErr w:type="spellEnd"/>
+            <w:r>
+              <w:rPr>
+                <w:rFonts w:eastAsia="Times New Roman" w:cstheme="minorHAnsi"/>
+                <w:sz w:val="24"/>
+                <w:szCs w:val="24"/>
+                <w:lang w:eastAsia="es-PE"/>
+              </w:rPr>
+              <w:t xml:space="preserve"> #</w:t>
             </w:r>
           </w:p>
         </w:tc>
@@ -2318,6 +2762,7 @@
         <w:t xml:space="preserve">3.2 </w:t>
       </w:r>
       <w:bookmarkEnd w:id="50"/>
+      <w:proofErr w:type="spellStart"/>
       <w:r>
         <w:rPr>
           <w:rFonts w:eastAsia="Times New Roman" w:cstheme="minorHAnsi"/>
@@ -2327,7 +2772,19 @@
           <w:szCs w:val="24"/>
           <w:lang w:eastAsia="es-PE"/>
         </w:rPr>
-        <w:t>Types of Training</w:t>
+        <w:t>Types</w:t>
+      </w:r>
+      <w:proofErr w:type="spellEnd"/>
+      <w:r>
+        <w:rPr>
+          <w:rFonts w:eastAsia="Times New Roman" w:cstheme="minorHAnsi"/>
+          <w:b/>
+          <w:bCs/>
+          <w:sz w:val="24"/>
+          <w:szCs w:val="24"/>
+          <w:lang w:eastAsia="es-PE"/>
+        </w:rPr>
+        <w:t xml:space="preserve"> of Training</w:t>
       </w:r>
     </w:p>
     <w:p>
@@ -2338,15 +2795,15 @@
           <w:rFonts w:eastAsia="Times New Roman" w:cstheme="minorHAnsi"/>
           <w:sz w:val="24"/>
           <w:szCs w:val="24"/>
-          <w:lang w:eastAsia="es-PE"/>
-        </w:rPr>
-      </w:pPr>
-      <w:r>
-        <w:rPr>
-          <w:rFonts w:eastAsia="Times New Roman" w:cstheme="minorHAnsi"/>
-          <w:sz w:val="24"/>
-          <w:szCs w:val="24"/>
-          <w:lang w:eastAsia="es-PE"/>
+          <w:lang w:val="en-US" w:eastAsia="es-PE"/>
+        </w:rPr>
+      </w:pPr>
+      <w:r>
+        <w:rPr>
+          <w:rFonts w:eastAsia="Times New Roman" w:cstheme="minorHAnsi"/>
+          <w:sz w:val="24"/>
+          <w:szCs w:val="24"/>
+          <w:lang w:val="en-US" w:eastAsia="es-PE"/>
         </w:rPr>
         <w:t>This section describes the types of training to be delivered for each training group, including the title of the training, brief description of the training, any prerequisites, and the length of the training.</w:t>
       </w:r>
@@ -2369,9 +2826,20 @@
           <w:iCs/>
           <w:sz w:val="24"/>
           <w:szCs w:val="24"/>
-          <w:lang w:eastAsia="es-PE"/>
-        </w:rPr>
-        <w:t>*** Provide a table that lists the types of training for each training group. ***</w:t>
+          <w:lang w:val="en-US" w:eastAsia="es-PE"/>
+        </w:rPr>
+        <w:t xml:space="preserve">*** Provide a table that lists the types of training for each training group. </w:t>
+      </w:r>
+      <w:r>
+        <w:rPr>
+          <w:rFonts w:eastAsia="Times New Roman" w:cstheme="minorHAnsi"/>
+          <w:i/>
+          <w:iCs/>
+          <w:sz w:val="24"/>
+          <w:szCs w:val="24"/>
+          <w:lang w:eastAsia="es-PE"/>
+        </w:rPr>
+        <w:t>***</w:t>
       </w:r>
       <w:r>
         <w:rPr>
@@ -2433,14 +2901,45 @@
               </w:rPr>
             </w:pPr>
             <w:bookmarkStart w:id="51" w:name="_Toc405024987"/>
-            <w:r>
-              <w:rPr>
-                <w:rFonts w:eastAsia="Times New Roman" w:cstheme="minorHAnsi"/>
-                <w:sz w:val="24"/>
-                <w:szCs w:val="24"/>
-                <w:lang w:eastAsia="es-PE"/>
-              </w:rPr>
-              <w:t>Table 3-2 - Types of Training</w:t>
+            <w:proofErr w:type="spellStart"/>
+            <w:r>
+              <w:rPr>
+                <w:rFonts w:eastAsia="Times New Roman" w:cstheme="minorHAnsi"/>
+                <w:sz w:val="24"/>
+                <w:szCs w:val="24"/>
+                <w:lang w:eastAsia="es-PE"/>
+              </w:rPr>
+              <w:t>Table</w:t>
+            </w:r>
+            <w:proofErr w:type="spellEnd"/>
+            <w:r>
+              <w:rPr>
+                <w:rFonts w:eastAsia="Times New Roman" w:cstheme="minorHAnsi"/>
+                <w:sz w:val="24"/>
+                <w:szCs w:val="24"/>
+                <w:lang w:eastAsia="es-PE"/>
+              </w:rPr>
+              <w:t xml:space="preserve"> 3-2 - </w:t>
+            </w:r>
+            <w:proofErr w:type="spellStart"/>
+            <w:r>
+              <w:rPr>
+                <w:rFonts w:eastAsia="Times New Roman" w:cstheme="minorHAnsi"/>
+                <w:sz w:val="24"/>
+                <w:szCs w:val="24"/>
+                <w:lang w:eastAsia="es-PE"/>
+              </w:rPr>
+              <w:t>Types</w:t>
+            </w:r>
+            <w:proofErr w:type="spellEnd"/>
+            <w:r>
+              <w:rPr>
+                <w:rFonts w:eastAsia="Times New Roman" w:cstheme="minorHAnsi"/>
+                <w:sz w:val="24"/>
+                <w:szCs w:val="24"/>
+                <w:lang w:eastAsia="es-PE"/>
+              </w:rPr>
+              <w:t xml:space="preserve"> of Training</w:t>
             </w:r>
             <w:bookmarkEnd w:id="51"/>
           </w:p>
@@ -2480,7 +2979,27 @@
                 <w:szCs w:val="24"/>
                 <w:lang w:eastAsia="es-PE"/>
               </w:rPr>
-              <w:t>Training Group:</w:t>
+              <w:t xml:space="preserve">Training </w:t>
+            </w:r>
+            <w:proofErr w:type="spellStart"/>
+            <w:r>
+              <w:rPr>
+                <w:rFonts w:eastAsia="Times New Roman" w:cstheme="minorHAnsi"/>
+                <w:sz w:val="24"/>
+                <w:szCs w:val="24"/>
+                <w:lang w:eastAsia="es-PE"/>
+              </w:rPr>
+              <w:t>Group</w:t>
+            </w:r>
+            <w:proofErr w:type="spellEnd"/>
+            <w:r>
+              <w:rPr>
+                <w:rFonts w:eastAsia="Times New Roman" w:cstheme="minorHAnsi"/>
+                <w:sz w:val="24"/>
+                <w:szCs w:val="24"/>
+                <w:lang w:eastAsia="es-PE"/>
+              </w:rPr>
+              <w:t>:</w:t>
             </w:r>
           </w:p>
         </w:tc>
@@ -2517,8 +3036,19 @@
                 <w:szCs w:val="24"/>
                 <w:lang w:eastAsia="es-PE"/>
               </w:rPr>
-              <w:t>Training Title</w:t>
-            </w:r>
+              <w:t xml:space="preserve">Training </w:t>
+            </w:r>
+            <w:proofErr w:type="spellStart"/>
+            <w:r>
+              <w:rPr>
+                <w:rFonts w:eastAsia="Times New Roman" w:cstheme="minorHAnsi"/>
+                <w:sz w:val="24"/>
+                <w:szCs w:val="24"/>
+                <w:lang w:eastAsia="es-PE"/>
+              </w:rPr>
+              <w:t>Title</w:t>
+            </w:r>
+            <w:proofErr w:type="spellEnd"/>
           </w:p>
         </w:tc>
         <w:tc>
@@ -2542,6 +3072,7 @@
                 <w:lang w:eastAsia="es-PE"/>
               </w:rPr>
             </w:pPr>
+            <w:proofErr w:type="spellStart"/>
             <w:r>
               <w:rPr>
                 <w:rFonts w:eastAsia="Times New Roman" w:cstheme="minorHAnsi"/>
@@ -2551,6 +3082,7 @@
               </w:rPr>
               <w:t>Prerequisites</w:t>
             </w:r>
+            <w:proofErr w:type="spellEnd"/>
           </w:p>
         </w:tc>
         <w:tc>
@@ -2574,6 +3106,7 @@
                 <w:lang w:eastAsia="es-PE"/>
               </w:rPr>
             </w:pPr>
+            <w:proofErr w:type="spellStart"/>
             <w:r>
               <w:rPr>
                 <w:rFonts w:eastAsia="Times New Roman" w:cstheme="minorHAnsi"/>
@@ -2583,6 +3116,7 @@
               </w:rPr>
               <w:t>Length</w:t>
             </w:r>
+            <w:proofErr w:type="spellEnd"/>
           </w:p>
         </w:tc>
         <w:tc>
@@ -2606,6 +3140,7 @@
                 <w:lang w:eastAsia="es-PE"/>
               </w:rPr>
             </w:pPr>
+            <w:proofErr w:type="spellStart"/>
             <w:r>
               <w:rPr>
                 <w:rFonts w:eastAsia="Times New Roman" w:cstheme="minorHAnsi"/>
@@ -2615,6 +3150,7 @@
               </w:rPr>
               <w:t>Description</w:t>
             </w:r>
+            <w:proofErr w:type="spellEnd"/>
           </w:p>
         </w:tc>
       </w:tr>
@@ -2956,8 +3492,21 @@
           <w:szCs w:val="24"/>
           <w:lang w:eastAsia="es-PE"/>
         </w:rPr>
-        <w:t>Training Approach</w:t>
-      </w:r>
+        <w:t xml:space="preserve">Training </w:t>
+      </w:r>
+      <w:proofErr w:type="spellStart"/>
+      <w:r>
+        <w:rPr>
+          <w:rFonts w:eastAsia="Times New Roman" w:cstheme="minorHAnsi"/>
+          <w:b/>
+          <w:bCs/>
+          <w:sz w:val="24"/>
+          <w:szCs w:val="24"/>
+          <w:lang w:eastAsia="es-PE"/>
+        </w:rPr>
+        <w:t>Approach</w:t>
+      </w:r>
+      <w:proofErr w:type="spellEnd"/>
     </w:p>
     <w:p>
       <w:pPr>
@@ -2967,15 +3516,15 @@
           <w:rFonts w:eastAsia="Times New Roman" w:cstheme="minorHAnsi"/>
           <w:sz w:val="24"/>
           <w:szCs w:val="24"/>
-          <w:lang w:eastAsia="es-PE"/>
-        </w:rPr>
-      </w:pPr>
-      <w:r>
-        <w:rPr>
-          <w:rFonts w:eastAsia="Times New Roman" w:cstheme="minorHAnsi"/>
-          <w:sz w:val="24"/>
-          <w:szCs w:val="24"/>
-          <w:lang w:eastAsia="es-PE"/>
+          <w:lang w:val="en-US" w:eastAsia="es-PE"/>
+        </w:rPr>
+      </w:pPr>
+      <w:r>
+        <w:rPr>
+          <w:rFonts w:eastAsia="Times New Roman" w:cstheme="minorHAnsi"/>
+          <w:sz w:val="24"/>
+          <w:szCs w:val="24"/>
+          <w:lang w:val="en-US" w:eastAsia="es-PE"/>
         </w:rPr>
         <w:t>For each type of training, this section describes how the training will be delivered, including the methods to be used, the communication medium, techniques, tools, and aids.</w:t>
       </w:r>
@@ -2998,9 +3547,20 @@
           <w:iCs/>
           <w:sz w:val="24"/>
           <w:szCs w:val="24"/>
-          <w:lang w:eastAsia="es-PE"/>
-        </w:rPr>
-        <w:t>*** Provide a table or list in point form that delineates the approach for each type of training for each training group. ***</w:t>
+          <w:lang w:val="en-US" w:eastAsia="es-PE"/>
+        </w:rPr>
+        <w:t xml:space="preserve">*** Provide a table or list in point form that delineates the approach for each type of training for each training group. </w:t>
+      </w:r>
+      <w:r>
+        <w:rPr>
+          <w:rFonts w:eastAsia="Times New Roman" w:cstheme="minorHAnsi"/>
+          <w:i/>
+          <w:iCs/>
+          <w:sz w:val="24"/>
+          <w:szCs w:val="24"/>
+          <w:lang w:eastAsia="es-PE"/>
+        </w:rPr>
+        <w:t>***</w:t>
       </w:r>
       <w:r>
         <w:rPr>
@@ -3060,16 +3620,38 @@
               </w:rPr>
             </w:pPr>
             <w:bookmarkStart w:id="58" w:name="_Toc405024988"/>
-            <w:r>
-              <w:rPr>
-                <w:rFonts w:eastAsia="Times New Roman" w:cstheme="minorHAnsi"/>
-                <w:sz w:val="24"/>
-                <w:szCs w:val="24"/>
-                <w:lang w:eastAsia="es-PE"/>
-              </w:rPr>
-              <w:t>Table 3-3 - Training Approach</w:t>
+            <w:proofErr w:type="spellStart"/>
+            <w:r>
+              <w:rPr>
+                <w:rFonts w:eastAsia="Times New Roman" w:cstheme="minorHAnsi"/>
+                <w:sz w:val="24"/>
+                <w:szCs w:val="24"/>
+                <w:lang w:eastAsia="es-PE"/>
+              </w:rPr>
+              <w:t>Table</w:t>
+            </w:r>
+            <w:proofErr w:type="spellEnd"/>
+            <w:r>
+              <w:rPr>
+                <w:rFonts w:eastAsia="Times New Roman" w:cstheme="minorHAnsi"/>
+                <w:sz w:val="24"/>
+                <w:szCs w:val="24"/>
+                <w:lang w:eastAsia="es-PE"/>
+              </w:rPr>
+              <w:t xml:space="preserve"> 3-3 - Training </w:t>
+            </w:r>
+            <w:proofErr w:type="spellStart"/>
+            <w:r>
+              <w:rPr>
+                <w:rFonts w:eastAsia="Times New Roman" w:cstheme="minorHAnsi"/>
+                <w:sz w:val="24"/>
+                <w:szCs w:val="24"/>
+                <w:lang w:eastAsia="es-PE"/>
+              </w:rPr>
+              <w:t>Approach</w:t>
             </w:r>
             <w:bookmarkEnd w:id="58"/>
+            <w:proofErr w:type="spellEnd"/>
           </w:p>
         </w:tc>
       </w:tr>
@@ -3107,7 +3689,27 @@
                 <w:szCs w:val="24"/>
                 <w:lang w:eastAsia="es-PE"/>
               </w:rPr>
-              <w:t>Training Group:</w:t>
+              <w:t xml:space="preserve">Training </w:t>
+            </w:r>
+            <w:proofErr w:type="spellStart"/>
+            <w:r>
+              <w:rPr>
+                <w:rFonts w:eastAsia="Times New Roman" w:cstheme="minorHAnsi"/>
+                <w:sz w:val="24"/>
+                <w:szCs w:val="24"/>
+                <w:lang w:eastAsia="es-PE"/>
+              </w:rPr>
+              <w:t>Group</w:t>
+            </w:r>
+            <w:proofErr w:type="spellEnd"/>
+            <w:r>
+              <w:rPr>
+                <w:rFonts w:eastAsia="Times New Roman" w:cstheme="minorHAnsi"/>
+                <w:sz w:val="24"/>
+                <w:szCs w:val="24"/>
+                <w:lang w:eastAsia="es-PE"/>
+              </w:rPr>
+              <w:t>:</w:t>
             </w:r>
           </w:p>
         </w:tc>
@@ -3146,7 +3748,27 @@
                 <w:szCs w:val="24"/>
                 <w:lang w:eastAsia="es-PE"/>
               </w:rPr>
-              <w:t>Training Title:</w:t>
+              <w:t xml:space="preserve">Training </w:t>
+            </w:r>
+            <w:proofErr w:type="spellStart"/>
+            <w:r>
+              <w:rPr>
+                <w:rFonts w:eastAsia="Times New Roman" w:cstheme="minorHAnsi"/>
+                <w:sz w:val="24"/>
+                <w:szCs w:val="24"/>
+                <w:lang w:eastAsia="es-PE"/>
+              </w:rPr>
+              <w:t>Title</w:t>
+            </w:r>
+            <w:proofErr w:type="spellEnd"/>
+            <w:r>
+              <w:rPr>
+                <w:rFonts w:eastAsia="Times New Roman" w:cstheme="minorHAnsi"/>
+                <w:sz w:val="24"/>
+                <w:szCs w:val="24"/>
+                <w:lang w:eastAsia="es-PE"/>
+              </w:rPr>
+              <w:t>:</w:t>
             </w:r>
           </w:p>
         </w:tc>
@@ -3176,15 +3798,18 @@
                 <w:lang w:eastAsia="es-PE"/>
               </w:rPr>
             </w:pPr>
-            <w:r>
-              <w:rPr>
-                <w:rFonts w:eastAsia="Times New Roman" w:cstheme="minorHAnsi"/>
-                <w:sz w:val="24"/>
-                <w:szCs w:val="24"/>
-                <w:lang w:eastAsia="es-PE"/>
-              </w:rPr>
+            <w:proofErr w:type="spellStart"/>
+            <w:r>
+              <w:rPr>
+                <w:rFonts w:eastAsia="Times New Roman" w:cstheme="minorHAnsi"/>
+                <w:sz w:val="24"/>
+                <w:szCs w:val="24"/>
+                <w:lang w:eastAsia="es-PE"/>
+              </w:rPr>
+              <w:lastRenderedPageBreak/>
               <w:t>Method</w:t>
             </w:r>
+            <w:proofErr w:type="spellEnd"/>
           </w:p>
         </w:tc>
         <w:tc>
@@ -3296,6 +3921,7 @@
                 <w:lang w:eastAsia="es-PE"/>
               </w:rPr>
             </w:pPr>
+            <w:proofErr w:type="spellStart"/>
             <w:r>
               <w:rPr>
                 <w:rFonts w:eastAsia="Times New Roman" w:cstheme="minorHAnsi"/>
@@ -3305,6 +3931,7 @@
               </w:rPr>
               <w:t>Techniques</w:t>
             </w:r>
+            <w:proofErr w:type="spellEnd"/>
           </w:p>
         </w:tc>
         <w:tc>
@@ -3416,6 +4043,7 @@
                 <w:lang w:eastAsia="es-PE"/>
               </w:rPr>
             </w:pPr>
+            <w:proofErr w:type="spellStart"/>
             <w:r>
               <w:rPr>
                 <w:rFonts w:eastAsia="Times New Roman" w:cstheme="minorHAnsi"/>
@@ -3425,6 +4053,7 @@
               </w:rPr>
               <w:t>Aids</w:t>
             </w:r>
+            <w:proofErr w:type="spellEnd"/>
           </w:p>
         </w:tc>
         <w:tc>
@@ -3498,8 +4127,21 @@
           <w:szCs w:val="24"/>
           <w:lang w:eastAsia="es-PE"/>
         </w:rPr>
-        <w:t>Training Curricula</w:t>
-      </w:r>
+        <w:t xml:space="preserve">Training </w:t>
+      </w:r>
+      <w:proofErr w:type="spellStart"/>
+      <w:r>
+        <w:rPr>
+          <w:rFonts w:eastAsia="Times New Roman" w:cstheme="minorHAnsi"/>
+          <w:b/>
+          <w:bCs/>
+          <w:sz w:val="24"/>
+          <w:szCs w:val="24"/>
+          <w:lang w:eastAsia="es-PE"/>
+        </w:rPr>
+        <w:t>Curricula</w:t>
+      </w:r>
+      <w:proofErr w:type="spellEnd"/>
     </w:p>
     <w:p>
       <w:pPr>
@@ -3509,17 +4151,16 @@
           <w:rFonts w:eastAsia="Times New Roman" w:cstheme="minorHAnsi"/>
           <w:sz w:val="24"/>
           <w:szCs w:val="24"/>
-          <w:lang w:eastAsia="es-PE"/>
-        </w:rPr>
-      </w:pPr>
-      <w:r>
-        <w:rPr>
-          <w:rFonts w:eastAsia="Times New Roman" w:cstheme="minorHAnsi"/>
-          <w:sz w:val="24"/>
-          <w:szCs w:val="24"/>
-          <w:lang w:eastAsia="es-PE"/>
-        </w:rPr>
-        <w:lastRenderedPageBreak/>
+          <w:lang w:val="en-US" w:eastAsia="es-PE"/>
+        </w:rPr>
+      </w:pPr>
+      <w:r>
+        <w:rPr>
+          <w:rFonts w:eastAsia="Times New Roman" w:cstheme="minorHAnsi"/>
+          <w:sz w:val="24"/>
+          <w:szCs w:val="24"/>
+          <w:lang w:val="en-US" w:eastAsia="es-PE"/>
+        </w:rPr>
         <w:t>This section describes the curriculum for each type of training, including a list of topics, a description of each topic, training objectives for each topic, the length of time allotted for the presentation of the topic, the delivery method and medium if there are various ones used within the course, and a preliminary agenda for each day of training.</w:t>
       </w:r>
     </w:p>
@@ -3541,9 +4182,20 @@
           <w:iCs/>
           <w:sz w:val="24"/>
           <w:szCs w:val="24"/>
-          <w:lang w:eastAsia="es-PE"/>
-        </w:rPr>
-        <w:t>*** Provide a table or list in point form. Some information may be general in the early stages of the plan, (e.g., the definition of the curriculum for each type of training begins with a list of the topics, which can then be reviewed and refined before the rest of the information is added). ***</w:t>
+          <w:lang w:val="en-US" w:eastAsia="es-PE"/>
+        </w:rPr>
+        <w:t xml:space="preserve">*** Provide a table or list in point form. Some information may be general in the early stages of the plan, (e.g., the definition of the curriculum for each type of training begins with a list of the topics, which can then be reviewed and refined before the rest of the information is added). </w:t>
+      </w:r>
+      <w:r>
+        <w:rPr>
+          <w:rFonts w:eastAsia="Times New Roman" w:cstheme="minorHAnsi"/>
+          <w:i/>
+          <w:iCs/>
+          <w:sz w:val="24"/>
+          <w:szCs w:val="24"/>
+          <w:lang w:eastAsia="es-PE"/>
+        </w:rPr>
+        <w:t>***</w:t>
       </w:r>
       <w:r>
         <w:rPr>
@@ -3607,16 +4259,38 @@
               </w:rPr>
             </w:pPr>
             <w:bookmarkStart w:id="65" w:name="_Toc405024989"/>
-            <w:r>
-              <w:rPr>
-                <w:rFonts w:eastAsia="Times New Roman" w:cstheme="minorHAnsi"/>
-                <w:sz w:val="24"/>
-                <w:szCs w:val="24"/>
-                <w:lang w:eastAsia="es-PE"/>
-              </w:rPr>
-              <w:t>Table 3-4 - Training Curriculum</w:t>
+            <w:proofErr w:type="spellStart"/>
+            <w:r>
+              <w:rPr>
+                <w:rFonts w:eastAsia="Times New Roman" w:cstheme="minorHAnsi"/>
+                <w:sz w:val="24"/>
+                <w:szCs w:val="24"/>
+                <w:lang w:eastAsia="es-PE"/>
+              </w:rPr>
+              <w:t>Table</w:t>
+            </w:r>
+            <w:proofErr w:type="spellEnd"/>
+            <w:r>
+              <w:rPr>
+                <w:rFonts w:eastAsia="Times New Roman" w:cstheme="minorHAnsi"/>
+                <w:sz w:val="24"/>
+                <w:szCs w:val="24"/>
+                <w:lang w:eastAsia="es-PE"/>
+              </w:rPr>
+              <w:t xml:space="preserve"> 3-4 - Training </w:t>
+            </w:r>
+            <w:proofErr w:type="spellStart"/>
+            <w:r>
+              <w:rPr>
+                <w:rFonts w:eastAsia="Times New Roman" w:cstheme="minorHAnsi"/>
+                <w:sz w:val="24"/>
+                <w:szCs w:val="24"/>
+                <w:lang w:eastAsia="es-PE"/>
+              </w:rPr>
+              <w:t>Curriculum</w:t>
             </w:r>
             <w:bookmarkEnd w:id="65"/>
+            <w:proofErr w:type="spellEnd"/>
           </w:p>
         </w:tc>
       </w:tr>
@@ -3647,14 +4321,25 @@
                 <w:lang w:eastAsia="es-PE"/>
               </w:rPr>
             </w:pPr>
-            <w:r>
-              <w:rPr>
-                <w:rFonts w:eastAsia="Times New Roman" w:cstheme="minorHAnsi"/>
-                <w:sz w:val="24"/>
-                <w:szCs w:val="24"/>
-                <w:lang w:eastAsia="es-PE"/>
-              </w:rPr>
-              <w:t>Type of Training:</w:t>
+            <w:proofErr w:type="spellStart"/>
+            <w:r>
+              <w:rPr>
+                <w:rFonts w:eastAsia="Times New Roman" w:cstheme="minorHAnsi"/>
+                <w:sz w:val="24"/>
+                <w:szCs w:val="24"/>
+                <w:lang w:eastAsia="es-PE"/>
+              </w:rPr>
+              <w:t>Type</w:t>
+            </w:r>
+            <w:proofErr w:type="spellEnd"/>
+            <w:r>
+              <w:rPr>
+                <w:rFonts w:eastAsia="Times New Roman" w:cstheme="minorHAnsi"/>
+                <w:sz w:val="24"/>
+                <w:szCs w:val="24"/>
+                <w:lang w:eastAsia="es-PE"/>
+              </w:rPr>
+              <w:t xml:space="preserve"> of Training:</w:t>
             </w:r>
           </w:p>
         </w:tc>
@@ -3716,6 +4401,7 @@
                 <w:lang w:eastAsia="es-PE"/>
               </w:rPr>
             </w:pPr>
+            <w:proofErr w:type="spellStart"/>
             <w:r>
               <w:rPr>
                 <w:rFonts w:eastAsia="Times New Roman" w:cstheme="minorHAnsi"/>
@@ -3725,6 +4411,7 @@
               </w:rPr>
               <w:t>Topic</w:t>
             </w:r>
+            <w:proofErr w:type="spellEnd"/>
           </w:p>
         </w:tc>
         <w:tc>
@@ -3748,6 +4435,7 @@
                 <w:lang w:eastAsia="es-PE"/>
               </w:rPr>
             </w:pPr>
+            <w:proofErr w:type="spellStart"/>
             <w:r>
               <w:rPr>
                 <w:rFonts w:eastAsia="Times New Roman" w:cstheme="minorHAnsi"/>
@@ -3757,6 +4445,7 @@
               </w:rPr>
               <w:t>Description</w:t>
             </w:r>
+            <w:proofErr w:type="spellEnd"/>
           </w:p>
         </w:tc>
         <w:tc>
@@ -3780,6 +4469,7 @@
                 <w:lang w:eastAsia="es-PE"/>
               </w:rPr>
             </w:pPr>
+            <w:proofErr w:type="spellStart"/>
             <w:r>
               <w:rPr>
                 <w:rFonts w:eastAsia="Times New Roman" w:cstheme="minorHAnsi"/>
@@ -3789,6 +4479,7 @@
               </w:rPr>
               <w:t>Objectives</w:t>
             </w:r>
+            <w:proofErr w:type="spellEnd"/>
           </w:p>
         </w:tc>
         <w:tc>
@@ -3812,6 +4503,7 @@
                 <w:lang w:eastAsia="es-PE"/>
               </w:rPr>
             </w:pPr>
+            <w:proofErr w:type="spellStart"/>
             <w:r>
               <w:rPr>
                 <w:rFonts w:eastAsia="Times New Roman" w:cstheme="minorHAnsi"/>
@@ -3821,6 +4513,7 @@
               </w:rPr>
               <w:t>Length</w:t>
             </w:r>
+            <w:proofErr w:type="spellEnd"/>
           </w:p>
         </w:tc>
         <w:tc>
@@ -3844,14 +4537,25 @@
                 <w:lang w:eastAsia="es-PE"/>
               </w:rPr>
             </w:pPr>
-            <w:r>
-              <w:rPr>
-                <w:rFonts w:eastAsia="Times New Roman" w:cstheme="minorHAnsi"/>
-                <w:sz w:val="24"/>
-                <w:szCs w:val="24"/>
-                <w:lang w:eastAsia="es-PE"/>
-              </w:rPr>
-              <w:t>Method/Medium</w:t>
+            <w:proofErr w:type="spellStart"/>
+            <w:r>
+              <w:rPr>
+                <w:rFonts w:eastAsia="Times New Roman" w:cstheme="minorHAnsi"/>
+                <w:sz w:val="24"/>
+                <w:szCs w:val="24"/>
+                <w:lang w:eastAsia="es-PE"/>
+              </w:rPr>
+              <w:t>Method</w:t>
+            </w:r>
+            <w:proofErr w:type="spellEnd"/>
+            <w:r>
+              <w:rPr>
+                <w:rFonts w:eastAsia="Times New Roman" w:cstheme="minorHAnsi"/>
+                <w:sz w:val="24"/>
+                <w:szCs w:val="24"/>
+                <w:lang w:eastAsia="es-PE"/>
+              </w:rPr>
+              <w:t>/Medium</w:t>
             </w:r>
           </w:p>
         </w:tc>
@@ -4343,15 +5047,15 @@
           <w:rFonts w:eastAsia="Times New Roman" w:cstheme="minorHAnsi"/>
           <w:sz w:val="24"/>
           <w:szCs w:val="24"/>
-          <w:lang w:eastAsia="es-PE"/>
-        </w:rPr>
-      </w:pPr>
-      <w:r>
-        <w:rPr>
-          <w:rFonts w:eastAsia="Times New Roman" w:cstheme="minorHAnsi"/>
-          <w:sz w:val="24"/>
-          <w:szCs w:val="24"/>
-          <w:lang w:eastAsia="es-PE"/>
+          <w:lang w:val="en-US" w:eastAsia="es-PE"/>
+        </w:rPr>
+      </w:pPr>
+      <w:r>
+        <w:rPr>
+          <w:rFonts w:eastAsia="Times New Roman" w:cstheme="minorHAnsi"/>
+          <w:sz w:val="24"/>
+          <w:szCs w:val="24"/>
+          <w:lang w:val="en-US" w:eastAsia="es-PE"/>
         </w:rPr>
         <w:t>For each type of training, this section itemizes the parameters that affect the training schedule, describes how the schedule was derived, and details what the schedule is.</w:t>
       </w:r>
@@ -4374,9 +5078,20 @@
           <w:iCs/>
           <w:sz w:val="24"/>
           <w:szCs w:val="24"/>
-          <w:lang w:eastAsia="es-PE"/>
-        </w:rPr>
-        <w:t>*** Provide the training parameters in table or point form, as well as a narrative description of how the schedule was derived, and a spreadsheet of the actual schedule for each type of training. The schedule information becomes more specific as information is gathered. In the early stages, attendees are often identified as a total number. Eventually, a roster is added to identify the names of the students who are required to attend instructor-led training or are required to complete a computer-based training course. ***</w:t>
+          <w:lang w:val="en-US" w:eastAsia="es-PE"/>
+        </w:rPr>
+        <w:t xml:space="preserve">*** Provide the training parameters in table or point form, as well as a narrative description of how the schedule was derived, and a spreadsheet of the actual schedule for each type of training. The schedule information becomes more specific as information is gathered. In the early stages, attendees are often identified as a total number. Eventually, a roster is added to identify the names of the students who are required to attend instructor-led training or are required to complete a computer-based training course. </w:t>
+      </w:r>
+      <w:r>
+        <w:rPr>
+          <w:rFonts w:eastAsia="Times New Roman" w:cstheme="minorHAnsi"/>
+          <w:i/>
+          <w:iCs/>
+          <w:sz w:val="24"/>
+          <w:szCs w:val="24"/>
+          <w:lang w:eastAsia="es-PE"/>
+        </w:rPr>
+        <w:t>***</w:t>
       </w:r>
       <w:r>
         <w:rPr>
@@ -4436,16 +5151,38 @@
               </w:rPr>
             </w:pPr>
             <w:bookmarkStart w:id="72" w:name="_Toc405024990"/>
-            <w:r>
-              <w:rPr>
-                <w:rFonts w:eastAsia="Times New Roman" w:cstheme="minorHAnsi"/>
-                <w:sz w:val="24"/>
-                <w:szCs w:val="24"/>
-                <w:lang w:eastAsia="es-PE"/>
-              </w:rPr>
-              <w:t>Table 3-5 - Training Parameters</w:t>
+            <w:proofErr w:type="spellStart"/>
+            <w:r>
+              <w:rPr>
+                <w:rFonts w:eastAsia="Times New Roman" w:cstheme="minorHAnsi"/>
+                <w:sz w:val="24"/>
+                <w:szCs w:val="24"/>
+                <w:lang w:eastAsia="es-PE"/>
+              </w:rPr>
+              <w:t>Table</w:t>
+            </w:r>
+            <w:proofErr w:type="spellEnd"/>
+            <w:r>
+              <w:rPr>
+                <w:rFonts w:eastAsia="Times New Roman" w:cstheme="minorHAnsi"/>
+                <w:sz w:val="24"/>
+                <w:szCs w:val="24"/>
+                <w:lang w:eastAsia="es-PE"/>
+              </w:rPr>
+              <w:t xml:space="preserve"> 3-5 - Training </w:t>
+            </w:r>
+            <w:proofErr w:type="spellStart"/>
+            <w:r>
+              <w:rPr>
+                <w:rFonts w:eastAsia="Times New Roman" w:cstheme="minorHAnsi"/>
+                <w:sz w:val="24"/>
+                <w:szCs w:val="24"/>
+                <w:lang w:eastAsia="es-PE"/>
+              </w:rPr>
+              <w:t>Parameters</w:t>
             </w:r>
             <w:bookmarkEnd w:id="72"/>
+            <w:proofErr w:type="spellEnd"/>
           </w:p>
         </w:tc>
       </w:tr>
@@ -4474,6 +5211,7 @@
                 <w:lang w:eastAsia="es-PE"/>
               </w:rPr>
             </w:pPr>
+            <w:proofErr w:type="spellStart"/>
             <w:r>
               <w:rPr>
                 <w:rFonts w:eastAsia="Times New Roman" w:cstheme="minorHAnsi"/>
@@ -4483,6 +5221,7 @@
               </w:rPr>
               <w:t>Item</w:t>
             </w:r>
+            <w:proofErr w:type="spellEnd"/>
           </w:p>
         </w:tc>
         <w:tc>
@@ -4506,6 +5245,7 @@
                 <w:lang w:eastAsia="es-PE"/>
               </w:rPr>
             </w:pPr>
+            <w:proofErr w:type="spellStart"/>
             <w:r>
               <w:rPr>
                 <w:rFonts w:eastAsia="Times New Roman" w:cstheme="minorHAnsi"/>
@@ -4515,6 +5255,7 @@
               </w:rPr>
               <w:t>Parameter</w:t>
             </w:r>
+            <w:proofErr w:type="spellEnd"/>
           </w:p>
         </w:tc>
       </w:tr>
@@ -4540,15 +5281,15 @@
                 <w:rFonts w:eastAsia="Times New Roman" w:cstheme="minorHAnsi"/>
                 <w:sz w:val="24"/>
                 <w:szCs w:val="24"/>
-                <w:lang w:eastAsia="es-PE"/>
-              </w:rPr>
-            </w:pPr>
-            <w:r>
-              <w:rPr>
-                <w:rFonts w:eastAsia="Times New Roman" w:cstheme="minorHAnsi"/>
-                <w:sz w:val="24"/>
-                <w:szCs w:val="24"/>
-                <w:lang w:eastAsia="es-PE"/>
+                <w:lang w:val="en-US" w:eastAsia="es-PE"/>
+              </w:rPr>
+            </w:pPr>
+            <w:r>
+              <w:rPr>
+                <w:rFonts w:eastAsia="Times New Roman" w:cstheme="minorHAnsi"/>
+                <w:sz w:val="24"/>
+                <w:szCs w:val="24"/>
+                <w:lang w:val="en-US" w:eastAsia="es-PE"/>
               </w:rPr>
               <w:t>Type of Staff to be Trained</w:t>
             </w:r>
@@ -4572,7 +5313,7 @@
                 <w:rFonts w:eastAsia="Times New Roman" w:cstheme="minorHAnsi"/>
                 <w:sz w:val="24"/>
                 <w:szCs w:val="24"/>
-                <w:lang w:eastAsia="es-PE"/>
+                <w:lang w:val="en-US" w:eastAsia="es-PE"/>
               </w:rPr>
             </w:pPr>
           </w:p>
@@ -4603,14 +5344,25 @@
                 <w:lang w:eastAsia="es-PE"/>
               </w:rPr>
             </w:pPr>
-            <w:r>
-              <w:rPr>
-                <w:rFonts w:eastAsia="Times New Roman" w:cstheme="minorHAnsi"/>
-                <w:sz w:val="24"/>
-                <w:szCs w:val="24"/>
-                <w:lang w:eastAsia="es-PE"/>
-              </w:rPr>
-              <w:t>Type of Training</w:t>
+            <w:proofErr w:type="spellStart"/>
+            <w:r>
+              <w:rPr>
+                <w:rFonts w:eastAsia="Times New Roman" w:cstheme="minorHAnsi"/>
+                <w:sz w:val="24"/>
+                <w:szCs w:val="24"/>
+                <w:lang w:eastAsia="es-PE"/>
+              </w:rPr>
+              <w:t>Type</w:t>
+            </w:r>
+            <w:proofErr w:type="spellEnd"/>
+            <w:r>
+              <w:rPr>
+                <w:rFonts w:eastAsia="Times New Roman" w:cstheme="minorHAnsi"/>
+                <w:sz w:val="24"/>
+                <w:szCs w:val="24"/>
+                <w:lang w:eastAsia="es-PE"/>
+              </w:rPr>
+              <w:t xml:space="preserve"> of Training</w:t>
             </w:r>
           </w:p>
         </w:tc>
@@ -4663,15 +5415,37 @@
                 <w:lang w:eastAsia="es-PE"/>
               </w:rPr>
             </w:pPr>
-            <w:r>
-              <w:rPr>
-                <w:rFonts w:eastAsia="Times New Roman" w:cstheme="minorHAnsi"/>
-                <w:sz w:val="24"/>
-                <w:szCs w:val="24"/>
-                <w:lang w:eastAsia="es-PE"/>
-              </w:rPr>
-              <w:t>Amount of Time Allotted</w:t>
-            </w:r>
+            <w:proofErr w:type="spellStart"/>
+            <w:r>
+              <w:rPr>
+                <w:rFonts w:eastAsia="Times New Roman" w:cstheme="minorHAnsi"/>
+                <w:sz w:val="24"/>
+                <w:szCs w:val="24"/>
+                <w:lang w:eastAsia="es-PE"/>
+              </w:rPr>
+              <w:t>Amount</w:t>
+            </w:r>
+            <w:proofErr w:type="spellEnd"/>
+            <w:r>
+              <w:rPr>
+                <w:rFonts w:eastAsia="Times New Roman" w:cstheme="minorHAnsi"/>
+                <w:sz w:val="24"/>
+                <w:szCs w:val="24"/>
+                <w:lang w:eastAsia="es-PE"/>
+              </w:rPr>
+              <w:t xml:space="preserve"> of Time </w:t>
+            </w:r>
+            <w:proofErr w:type="spellStart"/>
+            <w:r>
+              <w:rPr>
+                <w:rFonts w:eastAsia="Times New Roman" w:cstheme="minorHAnsi"/>
+                <w:sz w:val="24"/>
+                <w:szCs w:val="24"/>
+                <w:lang w:eastAsia="es-PE"/>
+              </w:rPr>
+              <w:t>Allotted</w:t>
+            </w:r>
+            <w:proofErr w:type="spellEnd"/>
           </w:p>
         </w:tc>
         <w:tc>
@@ -4723,15 +5497,37 @@
                 <w:lang w:eastAsia="es-PE"/>
               </w:rPr>
             </w:pPr>
-            <w:r>
-              <w:rPr>
-                <w:rFonts w:eastAsia="Times New Roman" w:cstheme="minorHAnsi"/>
-                <w:sz w:val="24"/>
-                <w:szCs w:val="24"/>
-                <w:lang w:eastAsia="es-PE"/>
-              </w:rPr>
-              <w:t>Number of Training Sites</w:t>
-            </w:r>
+            <w:proofErr w:type="spellStart"/>
+            <w:r>
+              <w:rPr>
+                <w:rFonts w:eastAsia="Times New Roman" w:cstheme="minorHAnsi"/>
+                <w:sz w:val="24"/>
+                <w:szCs w:val="24"/>
+                <w:lang w:eastAsia="es-PE"/>
+              </w:rPr>
+              <w:t>Number</w:t>
+            </w:r>
+            <w:proofErr w:type="spellEnd"/>
+            <w:r>
+              <w:rPr>
+                <w:rFonts w:eastAsia="Times New Roman" w:cstheme="minorHAnsi"/>
+                <w:sz w:val="24"/>
+                <w:szCs w:val="24"/>
+                <w:lang w:eastAsia="es-PE"/>
+              </w:rPr>
+              <w:t xml:space="preserve"> of Training </w:t>
+            </w:r>
+            <w:proofErr w:type="spellStart"/>
+            <w:r>
+              <w:rPr>
+                <w:rFonts w:eastAsia="Times New Roman" w:cstheme="minorHAnsi"/>
+                <w:sz w:val="24"/>
+                <w:szCs w:val="24"/>
+                <w:lang w:eastAsia="es-PE"/>
+              </w:rPr>
+              <w:t>Sites</w:t>
+            </w:r>
+            <w:proofErr w:type="spellEnd"/>
           </w:p>
         </w:tc>
         <w:tc>
@@ -4783,15 +5579,37 @@
                 <w:lang w:eastAsia="es-PE"/>
               </w:rPr>
             </w:pPr>
-            <w:r>
-              <w:rPr>
-                <w:rFonts w:eastAsia="Times New Roman" w:cstheme="minorHAnsi"/>
-                <w:sz w:val="24"/>
-                <w:szCs w:val="24"/>
-                <w:lang w:eastAsia="es-PE"/>
-              </w:rPr>
-              <w:t>Number of Classrooms</w:t>
-            </w:r>
+            <w:proofErr w:type="spellStart"/>
+            <w:r>
+              <w:rPr>
+                <w:rFonts w:eastAsia="Times New Roman" w:cstheme="minorHAnsi"/>
+                <w:sz w:val="24"/>
+                <w:szCs w:val="24"/>
+                <w:lang w:eastAsia="es-PE"/>
+              </w:rPr>
+              <w:t>Number</w:t>
+            </w:r>
+            <w:proofErr w:type="spellEnd"/>
+            <w:r>
+              <w:rPr>
+                <w:rFonts w:eastAsia="Times New Roman" w:cstheme="minorHAnsi"/>
+                <w:sz w:val="24"/>
+                <w:szCs w:val="24"/>
+                <w:lang w:eastAsia="es-PE"/>
+              </w:rPr>
+              <w:t xml:space="preserve"> of </w:t>
+            </w:r>
+            <w:proofErr w:type="spellStart"/>
+            <w:r>
+              <w:rPr>
+                <w:rFonts w:eastAsia="Times New Roman" w:cstheme="minorHAnsi"/>
+                <w:sz w:val="24"/>
+                <w:szCs w:val="24"/>
+                <w:lang w:eastAsia="es-PE"/>
+              </w:rPr>
+              <w:t>Classrooms</w:t>
+            </w:r>
+            <w:proofErr w:type="spellEnd"/>
           </w:p>
         </w:tc>
         <w:tc>
@@ -4843,15 +5661,37 @@
                 <w:lang w:eastAsia="es-PE"/>
               </w:rPr>
             </w:pPr>
-            <w:r>
-              <w:rPr>
-                <w:rFonts w:eastAsia="Times New Roman" w:cstheme="minorHAnsi"/>
-                <w:sz w:val="24"/>
-                <w:szCs w:val="24"/>
-                <w:lang w:eastAsia="es-PE"/>
-              </w:rPr>
-              <w:t>Number of Trainees</w:t>
-            </w:r>
+            <w:proofErr w:type="spellStart"/>
+            <w:r>
+              <w:rPr>
+                <w:rFonts w:eastAsia="Times New Roman" w:cstheme="minorHAnsi"/>
+                <w:sz w:val="24"/>
+                <w:szCs w:val="24"/>
+                <w:lang w:eastAsia="es-PE"/>
+              </w:rPr>
+              <w:t>Number</w:t>
+            </w:r>
+            <w:proofErr w:type="spellEnd"/>
+            <w:r>
+              <w:rPr>
+                <w:rFonts w:eastAsia="Times New Roman" w:cstheme="minorHAnsi"/>
+                <w:sz w:val="24"/>
+                <w:szCs w:val="24"/>
+                <w:lang w:eastAsia="es-PE"/>
+              </w:rPr>
+              <w:t xml:space="preserve"> of </w:t>
+            </w:r>
+            <w:proofErr w:type="spellStart"/>
+            <w:r>
+              <w:rPr>
+                <w:rFonts w:eastAsia="Times New Roman" w:cstheme="minorHAnsi"/>
+                <w:sz w:val="24"/>
+                <w:szCs w:val="24"/>
+                <w:lang w:eastAsia="es-PE"/>
+              </w:rPr>
+              <w:t>Trainees</w:t>
+            </w:r>
+            <w:proofErr w:type="spellEnd"/>
           </w:p>
         </w:tc>
         <w:tc>
@@ -4903,15 +5743,37 @@
                 <w:lang w:eastAsia="es-PE"/>
               </w:rPr>
             </w:pPr>
-            <w:r>
-              <w:rPr>
-                <w:rFonts w:eastAsia="Times New Roman" w:cstheme="minorHAnsi"/>
-                <w:sz w:val="24"/>
-                <w:szCs w:val="24"/>
-                <w:lang w:eastAsia="es-PE"/>
-              </w:rPr>
-              <w:t>Number of Trainers</w:t>
-            </w:r>
+            <w:proofErr w:type="spellStart"/>
+            <w:r>
+              <w:rPr>
+                <w:rFonts w:eastAsia="Times New Roman" w:cstheme="minorHAnsi"/>
+                <w:sz w:val="24"/>
+                <w:szCs w:val="24"/>
+                <w:lang w:eastAsia="es-PE"/>
+              </w:rPr>
+              <w:t>Number</w:t>
+            </w:r>
+            <w:proofErr w:type="spellEnd"/>
+            <w:r>
+              <w:rPr>
+                <w:rFonts w:eastAsia="Times New Roman" w:cstheme="minorHAnsi"/>
+                <w:sz w:val="24"/>
+                <w:szCs w:val="24"/>
+                <w:lang w:eastAsia="es-PE"/>
+              </w:rPr>
+              <w:t xml:space="preserve"> of </w:t>
+            </w:r>
+            <w:proofErr w:type="spellStart"/>
+            <w:r>
+              <w:rPr>
+                <w:rFonts w:eastAsia="Times New Roman" w:cstheme="minorHAnsi"/>
+                <w:sz w:val="24"/>
+                <w:szCs w:val="24"/>
+                <w:lang w:eastAsia="es-PE"/>
+              </w:rPr>
+              <w:t>Trainers</w:t>
+            </w:r>
+            <w:proofErr w:type="spellEnd"/>
           </w:p>
         </w:tc>
         <w:tc>
@@ -4963,15 +5825,57 @@
                 <w:lang w:eastAsia="es-PE"/>
               </w:rPr>
             </w:pPr>
-            <w:r>
-              <w:rPr>
-                <w:rFonts w:eastAsia="Times New Roman" w:cstheme="minorHAnsi"/>
-                <w:sz w:val="24"/>
-                <w:szCs w:val="24"/>
-                <w:lang w:eastAsia="es-PE"/>
-              </w:rPr>
-              <w:t>Length of Each Session</w:t>
-            </w:r>
+            <w:proofErr w:type="spellStart"/>
+            <w:r>
+              <w:rPr>
+                <w:rFonts w:eastAsia="Times New Roman" w:cstheme="minorHAnsi"/>
+                <w:sz w:val="24"/>
+                <w:szCs w:val="24"/>
+                <w:lang w:eastAsia="es-PE"/>
+              </w:rPr>
+              <w:t>Length</w:t>
+            </w:r>
+            <w:proofErr w:type="spellEnd"/>
+            <w:r>
+              <w:rPr>
+                <w:rFonts w:eastAsia="Times New Roman" w:cstheme="minorHAnsi"/>
+                <w:sz w:val="24"/>
+                <w:szCs w:val="24"/>
+                <w:lang w:eastAsia="es-PE"/>
+              </w:rPr>
+              <w:t xml:space="preserve"> of </w:t>
+            </w:r>
+            <w:proofErr w:type="spellStart"/>
+            <w:r>
+              <w:rPr>
+                <w:rFonts w:eastAsia="Times New Roman" w:cstheme="minorHAnsi"/>
+                <w:sz w:val="24"/>
+                <w:szCs w:val="24"/>
+                <w:lang w:eastAsia="es-PE"/>
+              </w:rPr>
+              <w:t>Each</w:t>
+            </w:r>
+            <w:proofErr w:type="spellEnd"/>
+            <w:r>
+              <w:rPr>
+                <w:rFonts w:eastAsia="Times New Roman" w:cstheme="minorHAnsi"/>
+                <w:sz w:val="24"/>
+                <w:szCs w:val="24"/>
+                <w:lang w:eastAsia="es-PE"/>
+              </w:rPr>
+              <w:t xml:space="preserve"> </w:t>
+            </w:r>
+            <w:proofErr w:type="spellStart"/>
+            <w:r>
+              <w:rPr>
+                <w:rFonts w:eastAsia="Times New Roman" w:cstheme="minorHAnsi"/>
+                <w:sz w:val="24"/>
+                <w:szCs w:val="24"/>
+                <w:lang w:eastAsia="es-PE"/>
+              </w:rPr>
+              <w:t>Session</w:t>
+            </w:r>
+            <w:proofErr w:type="spellEnd"/>
           </w:p>
         </w:tc>
         <w:tc>
@@ -5023,15 +5927,58 @@
                 <w:lang w:eastAsia="es-PE"/>
               </w:rPr>
             </w:pPr>
-            <w:r>
-              <w:rPr>
-                <w:rFonts w:eastAsia="Times New Roman" w:cstheme="minorHAnsi"/>
-                <w:sz w:val="24"/>
-                <w:szCs w:val="24"/>
-                <w:lang w:eastAsia="es-PE"/>
-              </w:rPr>
-              <w:t>Recommended Classroom Size</w:t>
-            </w:r>
+            <w:proofErr w:type="spellStart"/>
+            <w:r>
+              <w:rPr>
+                <w:rFonts w:eastAsia="Times New Roman" w:cstheme="minorHAnsi"/>
+                <w:sz w:val="24"/>
+                <w:szCs w:val="24"/>
+                <w:lang w:eastAsia="es-PE"/>
+              </w:rPr>
+              <w:lastRenderedPageBreak/>
+              <w:t>Recommended</w:t>
+            </w:r>
+            <w:proofErr w:type="spellEnd"/>
+            <w:r>
+              <w:rPr>
+                <w:rFonts w:eastAsia="Times New Roman" w:cstheme="minorHAnsi"/>
+                <w:sz w:val="24"/>
+                <w:szCs w:val="24"/>
+                <w:lang w:eastAsia="es-PE"/>
+              </w:rPr>
+              <w:t xml:space="preserve"> </w:t>
+            </w:r>
+            <w:proofErr w:type="spellStart"/>
+            <w:r>
+              <w:rPr>
+                <w:rFonts w:eastAsia="Times New Roman" w:cstheme="minorHAnsi"/>
+                <w:sz w:val="24"/>
+                <w:szCs w:val="24"/>
+                <w:lang w:eastAsia="es-PE"/>
+              </w:rPr>
+              <w:t>Classroom</w:t>
+            </w:r>
+            <w:proofErr w:type="spellEnd"/>
+            <w:r>
+              <w:rPr>
+                <w:rFonts w:eastAsia="Times New Roman" w:cstheme="minorHAnsi"/>
+                <w:sz w:val="24"/>
+                <w:szCs w:val="24"/>
+                <w:lang w:eastAsia="es-PE"/>
+              </w:rPr>
+              <w:t xml:space="preserve"> </w:t>
+            </w:r>
+            <w:proofErr w:type="spellStart"/>
+            <w:r>
+              <w:rPr>
+                <w:rFonts w:eastAsia="Times New Roman" w:cstheme="minorHAnsi"/>
+                <w:sz w:val="24"/>
+                <w:szCs w:val="24"/>
+                <w:lang w:eastAsia="es-PE"/>
+              </w:rPr>
+              <w:t>Size</w:t>
+            </w:r>
+            <w:proofErr w:type="spellEnd"/>
           </w:p>
         </w:tc>
         <w:tc>
@@ -5083,15 +6030,37 @@
                 <w:lang w:eastAsia="es-PE"/>
               </w:rPr>
             </w:pPr>
-            <w:r>
-              <w:rPr>
-                <w:rFonts w:eastAsia="Times New Roman" w:cstheme="minorHAnsi"/>
-                <w:sz w:val="24"/>
-                <w:szCs w:val="24"/>
-                <w:lang w:eastAsia="es-PE"/>
-              </w:rPr>
-              <w:t>Amount of Equipment</w:t>
-            </w:r>
+            <w:proofErr w:type="spellStart"/>
+            <w:r>
+              <w:rPr>
+                <w:rFonts w:eastAsia="Times New Roman" w:cstheme="minorHAnsi"/>
+                <w:sz w:val="24"/>
+                <w:szCs w:val="24"/>
+                <w:lang w:eastAsia="es-PE"/>
+              </w:rPr>
+              <w:t>Amount</w:t>
+            </w:r>
+            <w:proofErr w:type="spellEnd"/>
+            <w:r>
+              <w:rPr>
+                <w:rFonts w:eastAsia="Times New Roman" w:cstheme="minorHAnsi"/>
+                <w:sz w:val="24"/>
+                <w:szCs w:val="24"/>
+                <w:lang w:eastAsia="es-PE"/>
+              </w:rPr>
+              <w:t xml:space="preserve"> of </w:t>
+            </w:r>
+            <w:proofErr w:type="spellStart"/>
+            <w:r>
+              <w:rPr>
+                <w:rFonts w:eastAsia="Times New Roman" w:cstheme="minorHAnsi"/>
+                <w:sz w:val="24"/>
+                <w:szCs w:val="24"/>
+                <w:lang w:eastAsia="es-PE"/>
+              </w:rPr>
+              <w:t>Equipment</w:t>
+            </w:r>
+            <w:proofErr w:type="spellEnd"/>
           </w:p>
         </w:tc>
         <w:tc>
@@ -5143,15 +6112,37 @@
                 <w:lang w:eastAsia="es-PE"/>
               </w:rPr>
             </w:pPr>
-            <w:r>
-              <w:rPr>
-                <w:rFonts w:eastAsia="Times New Roman" w:cstheme="minorHAnsi"/>
-                <w:sz w:val="24"/>
-                <w:szCs w:val="24"/>
-                <w:lang w:eastAsia="es-PE"/>
-              </w:rPr>
-              <w:t>Travel Time and Holidays</w:t>
-            </w:r>
+            <w:proofErr w:type="spellStart"/>
+            <w:r>
+              <w:rPr>
+                <w:rFonts w:eastAsia="Times New Roman" w:cstheme="minorHAnsi"/>
+                <w:sz w:val="24"/>
+                <w:szCs w:val="24"/>
+                <w:lang w:eastAsia="es-PE"/>
+              </w:rPr>
+              <w:t>Travel</w:t>
+            </w:r>
+            <w:proofErr w:type="spellEnd"/>
+            <w:r>
+              <w:rPr>
+                <w:rFonts w:eastAsia="Times New Roman" w:cstheme="minorHAnsi"/>
+                <w:sz w:val="24"/>
+                <w:szCs w:val="24"/>
+                <w:lang w:eastAsia="es-PE"/>
+              </w:rPr>
+              <w:t xml:space="preserve"> Time and </w:t>
+            </w:r>
+            <w:proofErr w:type="spellStart"/>
+            <w:r>
+              <w:rPr>
+                <w:rFonts w:eastAsia="Times New Roman" w:cstheme="minorHAnsi"/>
+                <w:sz w:val="24"/>
+                <w:szCs w:val="24"/>
+                <w:lang w:eastAsia="es-PE"/>
+              </w:rPr>
+              <w:t>Holidays</w:t>
+            </w:r>
+            <w:proofErr w:type="spellEnd"/>
           </w:p>
         </w:tc>
         <w:tc>
@@ -5203,15 +6194,37 @@
                 <w:lang w:eastAsia="es-PE"/>
               </w:rPr>
             </w:pPr>
-            <w:r>
-              <w:rPr>
-                <w:rFonts w:eastAsia="Times New Roman" w:cstheme="minorHAnsi"/>
-                <w:sz w:val="24"/>
-                <w:szCs w:val="24"/>
-                <w:lang w:eastAsia="es-PE"/>
-              </w:rPr>
-              <w:t>Special Circumstances</w:t>
-            </w:r>
+            <w:proofErr w:type="spellStart"/>
+            <w:r>
+              <w:rPr>
+                <w:rFonts w:eastAsia="Times New Roman" w:cstheme="minorHAnsi"/>
+                <w:sz w:val="24"/>
+                <w:szCs w:val="24"/>
+                <w:lang w:eastAsia="es-PE"/>
+              </w:rPr>
+              <w:t>Special</w:t>
+            </w:r>
+            <w:proofErr w:type="spellEnd"/>
+            <w:r>
+              <w:rPr>
+                <w:rFonts w:eastAsia="Times New Roman" w:cstheme="minorHAnsi"/>
+                <w:sz w:val="24"/>
+                <w:szCs w:val="24"/>
+                <w:lang w:eastAsia="es-PE"/>
+              </w:rPr>
+              <w:t xml:space="preserve"> </w:t>
+            </w:r>
+            <w:proofErr w:type="spellStart"/>
+            <w:r>
+              <w:rPr>
+                <w:rFonts w:eastAsia="Times New Roman" w:cstheme="minorHAnsi"/>
+                <w:sz w:val="24"/>
+                <w:szCs w:val="24"/>
+                <w:lang w:eastAsia="es-PE"/>
+              </w:rPr>
+              <w:t>Circumstances</w:t>
+            </w:r>
+            <w:proofErr w:type="spellEnd"/>
           </w:p>
         </w:tc>
         <w:tc>
@@ -5285,8 +6298,21 @@
           <w:szCs w:val="24"/>
           <w:lang w:eastAsia="es-PE"/>
         </w:rPr>
-        <w:t>Training Logistics</w:t>
-      </w:r>
+        <w:t xml:space="preserve">Training </w:t>
+      </w:r>
+      <w:proofErr w:type="spellStart"/>
+      <w:r>
+        <w:rPr>
+          <w:rFonts w:eastAsia="Times New Roman" w:cstheme="minorHAnsi"/>
+          <w:b/>
+          <w:bCs/>
+          <w:sz w:val="24"/>
+          <w:szCs w:val="24"/>
+          <w:lang w:eastAsia="es-PE"/>
+        </w:rPr>
+        <w:t>Logistics</w:t>
+      </w:r>
+      <w:proofErr w:type="spellEnd"/>
     </w:p>
     <w:p>
       <w:pPr>
@@ -5296,17 +6322,16 @@
           <w:rFonts w:eastAsia="Times New Roman" w:cstheme="minorHAnsi"/>
           <w:sz w:val="24"/>
           <w:szCs w:val="24"/>
-          <w:lang w:eastAsia="es-PE"/>
-        </w:rPr>
-      </w:pPr>
-      <w:r>
-        <w:rPr>
-          <w:rFonts w:eastAsia="Times New Roman" w:cstheme="minorHAnsi"/>
-          <w:sz w:val="24"/>
-          <w:szCs w:val="24"/>
-          <w:lang w:eastAsia="es-PE"/>
-        </w:rPr>
-        <w:lastRenderedPageBreak/>
+          <w:lang w:val="en-US" w:eastAsia="es-PE"/>
+        </w:rPr>
+      </w:pPr>
+      <w:r>
+        <w:rPr>
+          <w:rFonts w:eastAsia="Times New Roman" w:cstheme="minorHAnsi"/>
+          <w:sz w:val="24"/>
+          <w:szCs w:val="24"/>
+          <w:lang w:val="en-US" w:eastAsia="es-PE"/>
+        </w:rPr>
         <w:t>This section identifies logistical information based on the requirements for the defined training offerings. The logistical information includes a list of the equipment and supplies required.</w:t>
       </w:r>
     </w:p>
@@ -5318,7 +6343,7 @@
           <w:rFonts w:eastAsia="Times New Roman" w:cstheme="minorHAnsi"/>
           <w:sz w:val="24"/>
           <w:szCs w:val="24"/>
-          <w:lang w:eastAsia="es-PE"/>
+          <w:lang w:val="en-US" w:eastAsia="es-PE"/>
         </w:rPr>
       </w:pPr>
       <w:r>
@@ -5328,7 +6353,7 @@
           <w:iCs/>
           <w:sz w:val="24"/>
           <w:szCs w:val="24"/>
-          <w:lang w:eastAsia="es-PE"/>
+          <w:lang w:val="en-US" w:eastAsia="es-PE"/>
         </w:rPr>
         <w:t>*** Provide a list of the equipment and a list of the supplies required to accommodate the types of training defined in the previous processes. In early iterations of the document this section may not appear, because applicable requirements, such as the number of trainees per course, have not been established. In some situations, there may be appropriate equipment and supplies available, though not necessarily enough. For these circumstances, an inventory of the items can be provided with an indication that additional equipment and supply needs will be determined after the training offerings are further defined. ***</w:t>
       </w:r>
@@ -5344,7 +6369,7 @@
           <w:bCs/>
           <w:sz w:val="24"/>
           <w:szCs w:val="24"/>
-          <w:lang w:eastAsia="es-PE"/>
+          <w:lang w:val="en-US" w:eastAsia="es-PE"/>
         </w:rPr>
       </w:pPr>
       <w:bookmarkStart w:id="79" w:name="_Toc405024979"/>
@@ -5365,7 +6390,7 @@
           <w:bCs/>
           <w:sz w:val="24"/>
           <w:szCs w:val="24"/>
-          <w:lang w:eastAsia="es-PE"/>
+          <w:lang w:val="en-US" w:eastAsia="es-PE"/>
         </w:rPr>
         <w:t>4. ROLES AND RESPONSIBILITIES</w:t>
       </w:r>
@@ -5379,15 +6404,15 @@
           <w:rFonts w:eastAsia="Times New Roman" w:cstheme="minorHAnsi"/>
           <w:sz w:val="24"/>
           <w:szCs w:val="24"/>
-          <w:lang w:eastAsia="es-PE"/>
-        </w:rPr>
-      </w:pPr>
-      <w:r>
-        <w:rPr>
-          <w:rFonts w:eastAsia="Times New Roman" w:cstheme="minorHAnsi"/>
-          <w:sz w:val="24"/>
-          <w:szCs w:val="24"/>
-          <w:lang w:eastAsia="es-PE"/>
+          <w:lang w:val="en-US" w:eastAsia="es-PE"/>
+        </w:rPr>
+      </w:pPr>
+      <w:r>
+        <w:rPr>
+          <w:rFonts w:eastAsia="Times New Roman" w:cstheme="minorHAnsi"/>
+          <w:sz w:val="24"/>
+          <w:szCs w:val="24"/>
+          <w:lang w:val="en-US" w:eastAsia="es-PE"/>
         </w:rPr>
         <w:t xml:space="preserve">This section details the roles and responsibilities of the personnel responsible for preparing, conducting, and evaluating the training for </w:t>
       </w:r>
@@ -5398,7 +6423,7 @@
           <w:iCs/>
           <w:sz w:val="24"/>
           <w:szCs w:val="24"/>
-          <w:lang w:eastAsia="es-PE"/>
+          <w:lang w:val="en-US" w:eastAsia="es-PE"/>
         </w:rPr>
         <w:t>*** System Name ***.</w:t>
       </w:r>
@@ -5414,7 +6439,7 @@
           <w:bCs/>
           <w:sz w:val="24"/>
           <w:szCs w:val="24"/>
-          <w:lang w:eastAsia="es-PE"/>
+          <w:lang w:val="en-US" w:eastAsia="es-PE"/>
         </w:rPr>
       </w:pPr>
       <w:bookmarkStart w:id="85" w:name="_Toc405024980"/>
@@ -5427,7 +6452,7 @@
           <w:bCs/>
           <w:sz w:val="24"/>
           <w:szCs w:val="24"/>
-          <w:lang w:eastAsia="es-PE"/>
+          <w:lang w:val="en-US" w:eastAsia="es-PE"/>
         </w:rPr>
         <w:t>4.1 Resources</w:t>
       </w:r>
@@ -5441,15 +6466,15 @@
           <w:rFonts w:eastAsia="Times New Roman" w:cstheme="minorHAnsi"/>
           <w:sz w:val="24"/>
           <w:szCs w:val="24"/>
-          <w:lang w:eastAsia="es-PE"/>
-        </w:rPr>
-      </w:pPr>
-      <w:r>
-        <w:rPr>
-          <w:rFonts w:eastAsia="Times New Roman" w:cstheme="minorHAnsi"/>
-          <w:sz w:val="24"/>
-          <w:szCs w:val="24"/>
-          <w:lang w:eastAsia="es-PE"/>
+          <w:lang w:val="en-US" w:eastAsia="es-PE"/>
+        </w:rPr>
+      </w:pPr>
+      <w:r>
+        <w:rPr>
+          <w:rFonts w:eastAsia="Times New Roman" w:cstheme="minorHAnsi"/>
+          <w:sz w:val="24"/>
+          <w:szCs w:val="24"/>
+          <w:lang w:val="en-US" w:eastAsia="es-PE"/>
         </w:rPr>
         <w:t>This section describes the roles of those involved, the individuals who will fulfill the roles, and their area of responsibility</w:t>
       </w:r>
@@ -5460,7 +6485,7 @@
           <w:iCs/>
           <w:sz w:val="24"/>
           <w:szCs w:val="24"/>
-          <w:lang w:eastAsia="es-PE"/>
+          <w:lang w:val="en-US" w:eastAsia="es-PE"/>
         </w:rPr>
         <w:t>.</w:t>
       </w:r>
@@ -5473,7 +6498,7 @@
           <w:rFonts w:eastAsia="Times New Roman" w:cstheme="minorHAnsi"/>
           <w:sz w:val="24"/>
           <w:szCs w:val="24"/>
-          <w:lang w:eastAsia="es-PE"/>
+          <w:lang w:val="en-US" w:eastAsia="es-PE"/>
         </w:rPr>
       </w:pPr>
       <w:r>
@@ -5483,7 +6508,7 @@
           <w:iCs/>
           <w:sz w:val="24"/>
           <w:szCs w:val="24"/>
-          <w:lang w:eastAsia="es-PE"/>
+          <w:lang w:val="en-US" w:eastAsia="es-PE"/>
         </w:rPr>
         <w:t>*** Provide an organizational chart of the training team structure and any other pertinent organizations, such as the steering committee. Identify each type of training resource, including a description of their role and responsibilities, and list the staff members assigned to that role. ***</w:t>
       </w:r>
@@ -5499,7 +6524,7 @@
           <w:bCs/>
           <w:sz w:val="24"/>
           <w:szCs w:val="24"/>
-          <w:lang w:eastAsia="es-PE"/>
+          <w:lang w:val="en-US" w:eastAsia="es-PE"/>
         </w:rPr>
       </w:pPr>
       <w:bookmarkStart w:id="87" w:name="_Toc405024981"/>
@@ -5512,7 +6537,7 @@
           <w:bCs/>
           <w:sz w:val="24"/>
           <w:szCs w:val="24"/>
-          <w:lang w:eastAsia="es-PE"/>
+          <w:lang w:val="en-US" w:eastAsia="es-PE"/>
         </w:rPr>
         <w:t>4.2 Work Plan</w:t>
       </w:r>
@@ -5526,15 +6551,15 @@
           <w:rFonts w:eastAsia="Times New Roman" w:cstheme="minorHAnsi"/>
           <w:sz w:val="24"/>
           <w:szCs w:val="24"/>
-          <w:lang w:eastAsia="es-PE"/>
-        </w:rPr>
-      </w:pPr>
-      <w:r>
-        <w:rPr>
-          <w:rFonts w:eastAsia="Times New Roman" w:cstheme="minorHAnsi"/>
-          <w:sz w:val="24"/>
-          <w:szCs w:val="24"/>
-          <w:lang w:eastAsia="es-PE"/>
+          <w:lang w:val="en-US" w:eastAsia="es-PE"/>
+        </w:rPr>
+      </w:pPr>
+      <w:r>
+        <w:rPr>
+          <w:rFonts w:eastAsia="Times New Roman" w:cstheme="minorHAnsi"/>
+          <w:sz w:val="24"/>
+          <w:szCs w:val="24"/>
+          <w:lang w:val="en-US" w:eastAsia="es-PE"/>
         </w:rPr>
         <w:t>This section provides a chronological list of the activities and tasks that must be accomplished to prepare, conduct, and evaluate the training. The work plan is an excerpt from the Project Management Plan and is included here for the purpose of identifying the tasks to be completed within the scope of the Training Plan. If there is any discrepancy between the list contained here and the Project Management Plan, the Project Management Plan takes precedence. The work plan section shows the key person responsible for completing each activity and task, and the expected start and completion dates for each activity and task.</w:t>
       </w:r>
@@ -5547,7 +6572,7 @@
           <w:rFonts w:eastAsia="Times New Roman" w:cstheme="minorHAnsi"/>
           <w:sz w:val="24"/>
           <w:szCs w:val="24"/>
-          <w:lang w:eastAsia="es-PE"/>
+          <w:lang w:val="en-US" w:eastAsia="es-PE"/>
         </w:rPr>
       </w:pPr>
       <w:r>
@@ -5557,8 +6582,9 @@
           <w:iCs/>
           <w:sz w:val="24"/>
           <w:szCs w:val="24"/>
-          <w:lang w:eastAsia="es-PE"/>
-        </w:rPr>
+          <w:lang w:val="en-US" w:eastAsia="es-PE"/>
+        </w:rPr>
+        <w:lastRenderedPageBreak/>
         <w:t>*** Update the WBS Dictionary in the Project Management Plan to add more detailed tasks. Update the Responsibility Assignment Matrix (RAM) in the Project Management Plan to reflect the persons responsible. Add the task start and end dates for each of the WBS elements to the Project Schedule in the Project Management Plan. Include a copy of the applicable portions of the Project Management Plan in this section. ***</w:t>
       </w:r>
     </w:p>
@@ -5573,7 +6599,7 @@
           <w:bCs/>
           <w:sz w:val="24"/>
           <w:szCs w:val="24"/>
-          <w:lang w:eastAsia="es-PE"/>
+          <w:lang w:val="en-US" w:eastAsia="es-PE"/>
         </w:rPr>
       </w:pPr>
       <w:bookmarkStart w:id="89" w:name="_Toc405024982"/>
@@ -5594,9 +6620,8 @@
           <w:bCs/>
           <w:sz w:val="24"/>
           <w:szCs w:val="24"/>
-          <w:lang w:eastAsia="es-PE"/>
-        </w:rPr>
-        <w:lastRenderedPageBreak/>
+          <w:lang w:val="en-US" w:eastAsia="es-PE"/>
+        </w:rPr>
         <w:t>5. CONTINGENCY PLAN</w:t>
       </w:r>
       <w:bookmarkEnd w:id="94"/>
@@ -5609,15 +6634,15 @@
           <w:rFonts w:eastAsia="Times New Roman" w:cstheme="minorHAnsi"/>
           <w:sz w:val="24"/>
           <w:szCs w:val="24"/>
-          <w:lang w:eastAsia="es-PE"/>
-        </w:rPr>
-      </w:pPr>
-      <w:r>
-        <w:rPr>
-          <w:rFonts w:eastAsia="Times New Roman" w:cstheme="minorHAnsi"/>
-          <w:sz w:val="24"/>
-          <w:szCs w:val="24"/>
-          <w:lang w:eastAsia="es-PE"/>
+          <w:lang w:val="en-US" w:eastAsia="es-PE"/>
+        </w:rPr>
+      </w:pPr>
+      <w:r>
+        <w:rPr>
+          <w:rFonts w:eastAsia="Times New Roman" w:cstheme="minorHAnsi"/>
+          <w:sz w:val="24"/>
+          <w:szCs w:val="24"/>
+          <w:lang w:val="en-US" w:eastAsia="es-PE"/>
         </w:rPr>
         <w:t>This section outlines the procedure to be followed when handling emergencies. For each contingency the following information is provided:</w:t>
       </w:r>
@@ -5630,15 +6655,15 @@
           <w:rFonts w:eastAsia="Times New Roman" w:cstheme="minorHAnsi"/>
           <w:sz w:val="24"/>
           <w:szCs w:val="24"/>
-          <w:lang w:eastAsia="es-PE"/>
-        </w:rPr>
-      </w:pPr>
-      <w:r>
-        <w:rPr>
-          <w:rFonts w:eastAsia="Times New Roman" w:cstheme="minorHAnsi"/>
-          <w:sz w:val="24"/>
-          <w:szCs w:val="24"/>
-          <w:lang w:eastAsia="es-PE"/>
+          <w:lang w:val="en-US" w:eastAsia="es-PE"/>
+        </w:rPr>
+      </w:pPr>
+      <w:r>
+        <w:rPr>
+          <w:rFonts w:eastAsia="Times New Roman" w:cstheme="minorHAnsi"/>
+          <w:sz w:val="24"/>
+          <w:szCs w:val="24"/>
+          <w:lang w:val="en-US" w:eastAsia="es-PE"/>
         </w:rPr>
         <w:t xml:space="preserve">· </w:t>
       </w:r>
@@ -5649,7 +6674,7 @@
           <w:bCs/>
           <w:sz w:val="24"/>
           <w:szCs w:val="24"/>
-          <w:lang w:eastAsia="es-PE"/>
+          <w:lang w:val="en-US" w:eastAsia="es-PE"/>
         </w:rPr>
         <w:t>Purpose</w:t>
       </w:r>
@@ -5658,7 +6683,7 @@
           <w:rFonts w:eastAsia="Times New Roman" w:cstheme="minorHAnsi"/>
           <w:sz w:val="24"/>
           <w:szCs w:val="24"/>
-          <w:lang w:eastAsia="es-PE"/>
+          <w:lang w:val="en-US" w:eastAsia="es-PE"/>
         </w:rPr>
         <w:t>. Identifies the contingency, the conditions under which the contingency plan will be implemented, and the intended results of the implementation of the contingency plan.</w:t>
       </w:r>
@@ -5671,15 +6696,15 @@
           <w:rFonts w:eastAsia="Times New Roman" w:cstheme="minorHAnsi"/>
           <w:sz w:val="24"/>
           <w:szCs w:val="24"/>
-          <w:lang w:eastAsia="es-PE"/>
-        </w:rPr>
-      </w:pPr>
-      <w:r>
-        <w:rPr>
-          <w:rFonts w:eastAsia="Times New Roman" w:cstheme="minorHAnsi"/>
-          <w:sz w:val="24"/>
-          <w:szCs w:val="24"/>
-          <w:lang w:eastAsia="es-PE"/>
+          <w:lang w:val="en-US" w:eastAsia="es-PE"/>
+        </w:rPr>
+      </w:pPr>
+      <w:r>
+        <w:rPr>
+          <w:rFonts w:eastAsia="Times New Roman" w:cstheme="minorHAnsi"/>
+          <w:sz w:val="24"/>
+          <w:szCs w:val="24"/>
+          <w:lang w:val="en-US" w:eastAsia="es-PE"/>
         </w:rPr>
         <w:t xml:space="preserve">· </w:t>
       </w:r>
@@ -5690,7 +6715,7 @@
           <w:bCs/>
           <w:sz w:val="24"/>
           <w:szCs w:val="24"/>
-          <w:lang w:eastAsia="es-PE"/>
+          <w:lang w:val="en-US" w:eastAsia="es-PE"/>
         </w:rPr>
         <w:t>Procedures</w:t>
       </w:r>
@@ -5699,10 +6724,21 @@
           <w:rFonts w:eastAsia="Times New Roman" w:cstheme="minorHAnsi"/>
           <w:sz w:val="24"/>
           <w:szCs w:val="24"/>
-          <w:lang w:eastAsia="es-PE"/>
-        </w:rPr>
-        <w:t>. Provides step by step instructions on how to implement the contingency plan.</w:t>
-      </w:r>
+          <w:lang w:val="en-US" w:eastAsia="es-PE"/>
+        </w:rPr>
+        <w:t xml:space="preserve">. </w:t>
+      </w:r>
+      <w:proofErr w:type="gramStart"/>
+      <w:r>
+        <w:rPr>
+          <w:rFonts w:eastAsia="Times New Roman" w:cstheme="minorHAnsi"/>
+          <w:sz w:val="24"/>
+          <w:szCs w:val="24"/>
+          <w:lang w:val="en-US" w:eastAsia="es-PE"/>
+        </w:rPr>
+        <w:t>Provides step by step instructions on how to implement the contingency plan.</w:t>
+      </w:r>
+      <w:proofErr w:type="gramEnd"/>
     </w:p>
     <w:p>
       <w:pPr>
@@ -5715,7 +6751,7 @@
           <w:bCs/>
           <w:sz w:val="24"/>
           <w:szCs w:val="24"/>
-          <w:lang w:eastAsia="es-PE"/>
+          <w:lang w:val="en-US" w:eastAsia="es-PE"/>
         </w:rPr>
       </w:pPr>
       <w:bookmarkStart w:id="95" w:name="_Toc405024983"/>
@@ -5736,7 +6772,7 @@
           <w:bCs/>
           <w:sz w:val="24"/>
           <w:szCs w:val="24"/>
-          <w:lang w:eastAsia="es-PE"/>
+          <w:lang w:val="en-US" w:eastAsia="es-PE"/>
         </w:rPr>
         <w:t xml:space="preserve">5.1 </w:t>
       </w:r>
@@ -5748,7 +6784,7 @@
           <w:bCs/>
           <w:sz w:val="24"/>
           <w:szCs w:val="24"/>
-          <w:lang w:eastAsia="es-PE"/>
+          <w:lang w:val="en-US" w:eastAsia="es-PE"/>
         </w:rPr>
         <w:t>Contingencies</w:t>
       </w:r>
@@ -5771,9 +6807,44 @@
           <w:iCs/>
           <w:sz w:val="24"/>
           <w:szCs w:val="24"/>
-          <w:lang w:eastAsia="es-PE"/>
-        </w:rPr>
-        <w:t>*** In a table or point form, identify each contingency (e.g., system failure, equipment failure, sick instructor), the conditions under which the contingency plan will be implemented, and the intended result of the contingency action. ***</w:t>
+          <w:lang w:val="en-US" w:eastAsia="es-PE"/>
+        </w:rPr>
+        <w:t xml:space="preserve">*** In a table or point form, identify each contingency (e.g., system failure, equipment failure, </w:t>
+      </w:r>
+      <w:proofErr w:type="gramStart"/>
+      <w:r>
+        <w:rPr>
+          <w:rFonts w:eastAsia="Times New Roman" w:cstheme="minorHAnsi"/>
+          <w:i/>
+          <w:iCs/>
+          <w:sz w:val="24"/>
+          <w:szCs w:val="24"/>
+          <w:lang w:val="en-US" w:eastAsia="es-PE"/>
+        </w:rPr>
+        <w:t>sick</w:t>
+      </w:r>
+      <w:proofErr w:type="gramEnd"/>
+      <w:r>
+        <w:rPr>
+          <w:rFonts w:eastAsia="Times New Roman" w:cstheme="minorHAnsi"/>
+          <w:i/>
+          <w:iCs/>
+          <w:sz w:val="24"/>
+          <w:szCs w:val="24"/>
+          <w:lang w:val="en-US" w:eastAsia="es-PE"/>
+        </w:rPr>
+        <w:t xml:space="preserve"> instructor), the conditions under which the contingency plan will be implemented, and the intended result of the contingency action. </w:t>
+      </w:r>
+      <w:r>
+        <w:rPr>
+          <w:rFonts w:eastAsia="Times New Roman" w:cstheme="minorHAnsi"/>
+          <w:i/>
+          <w:iCs/>
+          <w:sz w:val="24"/>
+          <w:szCs w:val="24"/>
+          <w:lang w:eastAsia="es-PE"/>
+        </w:rPr>
+        <w:t>***</w:t>
       </w:r>
       <w:r>
         <w:rPr>
@@ -5836,16 +6907,38 @@
               </w:rPr>
             </w:pPr>
             <w:bookmarkStart w:id="101" w:name="_Toc405024991"/>
-            <w:r>
-              <w:rPr>
-                <w:rFonts w:eastAsia="Times New Roman" w:cstheme="minorHAnsi"/>
-                <w:sz w:val="24"/>
-                <w:szCs w:val="24"/>
-                <w:lang w:eastAsia="es-PE"/>
-              </w:rPr>
-              <w:t>Table 5-1 - Contingencies</w:t>
+            <w:proofErr w:type="spellStart"/>
+            <w:r>
+              <w:rPr>
+                <w:rFonts w:eastAsia="Times New Roman" w:cstheme="minorHAnsi"/>
+                <w:sz w:val="24"/>
+                <w:szCs w:val="24"/>
+                <w:lang w:eastAsia="es-PE"/>
+              </w:rPr>
+              <w:t>Table</w:t>
+            </w:r>
+            <w:proofErr w:type="spellEnd"/>
+            <w:r>
+              <w:rPr>
+                <w:rFonts w:eastAsia="Times New Roman" w:cstheme="minorHAnsi"/>
+                <w:sz w:val="24"/>
+                <w:szCs w:val="24"/>
+                <w:lang w:eastAsia="es-PE"/>
+              </w:rPr>
+              <w:t xml:space="preserve"> 5-1 - </w:t>
+            </w:r>
+            <w:proofErr w:type="spellStart"/>
+            <w:r>
+              <w:rPr>
+                <w:rFonts w:eastAsia="Times New Roman" w:cstheme="minorHAnsi"/>
+                <w:sz w:val="24"/>
+                <w:szCs w:val="24"/>
+                <w:lang w:eastAsia="es-PE"/>
+              </w:rPr>
+              <w:t>Contingencies</w:t>
             </w:r>
             <w:bookmarkEnd w:id="101"/>
+            <w:proofErr w:type="spellEnd"/>
           </w:p>
         </w:tc>
       </w:tr>
@@ -5874,6 +6967,7 @@
                 <w:lang w:eastAsia="es-PE"/>
               </w:rPr>
             </w:pPr>
+            <w:proofErr w:type="spellStart"/>
             <w:r>
               <w:rPr>
                 <w:rFonts w:eastAsia="Times New Roman" w:cstheme="minorHAnsi"/>
@@ -5883,6 +6977,7 @@
               </w:rPr>
               <w:t>Contingency</w:t>
             </w:r>
+            <w:proofErr w:type="spellEnd"/>
           </w:p>
         </w:tc>
         <w:tc>
@@ -5906,15 +7001,57 @@
                 <w:lang w:eastAsia="es-PE"/>
               </w:rPr>
             </w:pPr>
-            <w:r>
-              <w:rPr>
-                <w:rFonts w:eastAsia="Times New Roman" w:cstheme="minorHAnsi"/>
-                <w:sz w:val="24"/>
-                <w:szCs w:val="24"/>
-                <w:lang w:eastAsia="es-PE"/>
-              </w:rPr>
-              <w:t>Condition for Action</w:t>
-            </w:r>
+            <w:proofErr w:type="spellStart"/>
+            <w:r>
+              <w:rPr>
+                <w:rFonts w:eastAsia="Times New Roman" w:cstheme="minorHAnsi"/>
+                <w:sz w:val="24"/>
+                <w:szCs w:val="24"/>
+                <w:lang w:eastAsia="es-PE"/>
+              </w:rPr>
+              <w:t>Condition</w:t>
+            </w:r>
+            <w:proofErr w:type="spellEnd"/>
+            <w:r>
+              <w:rPr>
+                <w:rFonts w:eastAsia="Times New Roman" w:cstheme="minorHAnsi"/>
+                <w:sz w:val="24"/>
+                <w:szCs w:val="24"/>
+                <w:lang w:eastAsia="es-PE"/>
+              </w:rPr>
+              <w:t xml:space="preserve"> </w:t>
+            </w:r>
+            <w:proofErr w:type="spellStart"/>
+            <w:r>
+              <w:rPr>
+                <w:rFonts w:eastAsia="Times New Roman" w:cstheme="minorHAnsi"/>
+                <w:sz w:val="24"/>
+                <w:szCs w:val="24"/>
+                <w:lang w:eastAsia="es-PE"/>
+              </w:rPr>
+              <w:t>for</w:t>
+            </w:r>
+            <w:proofErr w:type="spellEnd"/>
+            <w:r>
+              <w:rPr>
+                <w:rFonts w:eastAsia="Times New Roman" w:cstheme="minorHAnsi"/>
+                <w:sz w:val="24"/>
+                <w:szCs w:val="24"/>
+                <w:lang w:eastAsia="es-PE"/>
+              </w:rPr>
+              <w:t xml:space="preserve"> </w:t>
+            </w:r>
+            <w:proofErr w:type="spellStart"/>
+            <w:r>
+              <w:rPr>
+                <w:rFonts w:eastAsia="Times New Roman" w:cstheme="minorHAnsi"/>
+                <w:sz w:val="24"/>
+                <w:szCs w:val="24"/>
+                <w:lang w:eastAsia="es-PE"/>
+              </w:rPr>
+              <w:t>Action</w:t>
+            </w:r>
+            <w:proofErr w:type="spellEnd"/>
           </w:p>
         </w:tc>
         <w:tc>
@@ -5938,15 +7075,37 @@
                 <w:lang w:eastAsia="es-PE"/>
               </w:rPr>
             </w:pPr>
-            <w:r>
-              <w:rPr>
-                <w:rFonts w:eastAsia="Times New Roman" w:cstheme="minorHAnsi"/>
-                <w:sz w:val="24"/>
-                <w:szCs w:val="24"/>
-                <w:lang w:eastAsia="es-PE"/>
-              </w:rPr>
-              <w:t>Contingency Action</w:t>
-            </w:r>
+            <w:proofErr w:type="spellStart"/>
+            <w:r>
+              <w:rPr>
+                <w:rFonts w:eastAsia="Times New Roman" w:cstheme="minorHAnsi"/>
+                <w:sz w:val="24"/>
+                <w:szCs w:val="24"/>
+                <w:lang w:eastAsia="es-PE"/>
+              </w:rPr>
+              <w:t>Contingency</w:t>
+            </w:r>
+            <w:proofErr w:type="spellEnd"/>
+            <w:r>
+              <w:rPr>
+                <w:rFonts w:eastAsia="Times New Roman" w:cstheme="minorHAnsi"/>
+                <w:sz w:val="24"/>
+                <w:szCs w:val="24"/>
+                <w:lang w:eastAsia="es-PE"/>
+              </w:rPr>
+              <w:t xml:space="preserve"> </w:t>
+            </w:r>
+            <w:proofErr w:type="spellStart"/>
+            <w:r>
+              <w:rPr>
+                <w:rFonts w:eastAsia="Times New Roman" w:cstheme="minorHAnsi"/>
+                <w:sz w:val="24"/>
+                <w:szCs w:val="24"/>
+                <w:lang w:eastAsia="es-PE"/>
+              </w:rPr>
+              <w:t>Action</w:t>
+            </w:r>
+            <w:proofErr w:type="spellEnd"/>
           </w:p>
         </w:tc>
         <w:tc>
@@ -5970,15 +7129,37 @@
                 <w:lang w:eastAsia="es-PE"/>
               </w:rPr>
             </w:pPr>
-            <w:r>
-              <w:rPr>
-                <w:rFonts w:eastAsia="Times New Roman" w:cstheme="minorHAnsi"/>
-                <w:sz w:val="24"/>
-                <w:szCs w:val="24"/>
-                <w:lang w:eastAsia="es-PE"/>
-              </w:rPr>
-              <w:t>Intended Result</w:t>
-            </w:r>
+            <w:proofErr w:type="spellStart"/>
+            <w:r>
+              <w:rPr>
+                <w:rFonts w:eastAsia="Times New Roman" w:cstheme="minorHAnsi"/>
+                <w:sz w:val="24"/>
+                <w:szCs w:val="24"/>
+                <w:lang w:eastAsia="es-PE"/>
+              </w:rPr>
+              <w:t>Intended</w:t>
+            </w:r>
+            <w:proofErr w:type="spellEnd"/>
+            <w:r>
+              <w:rPr>
+                <w:rFonts w:eastAsia="Times New Roman" w:cstheme="minorHAnsi"/>
+                <w:sz w:val="24"/>
+                <w:szCs w:val="24"/>
+                <w:lang w:eastAsia="es-PE"/>
+              </w:rPr>
+              <w:t xml:space="preserve"> </w:t>
+            </w:r>
+            <w:proofErr w:type="spellStart"/>
+            <w:r>
+              <w:rPr>
+                <w:rFonts w:eastAsia="Times New Roman" w:cstheme="minorHAnsi"/>
+                <w:sz w:val="24"/>
+                <w:szCs w:val="24"/>
+                <w:lang w:eastAsia="es-PE"/>
+              </w:rPr>
+              <w:t>Result</w:t>
+            </w:r>
+            <w:proofErr w:type="spellEnd"/>
           </w:p>
         </w:tc>
         <w:tc>
@@ -6404,9 +7585,46 @@
           <w:szCs w:val="24"/>
           <w:lang w:eastAsia="es-PE"/>
         </w:rPr>
-        <w:t>5.2 Contingency Plan Procedures</w:t>
+        <w:t xml:space="preserve">5.2 </w:t>
+      </w:r>
+      <w:proofErr w:type="spellStart"/>
+      <w:r>
+        <w:rPr>
+          <w:rFonts w:eastAsia="Times New Roman" w:cstheme="minorHAnsi"/>
+          <w:b/>
+          <w:bCs/>
+          <w:sz w:val="24"/>
+          <w:szCs w:val="24"/>
+          <w:lang w:eastAsia="es-PE"/>
+        </w:rPr>
+        <w:t>Contingency</w:t>
+      </w:r>
+      <w:proofErr w:type="spellEnd"/>
+      <w:r>
+        <w:rPr>
+          <w:rFonts w:eastAsia="Times New Roman" w:cstheme="minorHAnsi"/>
+          <w:b/>
+          <w:bCs/>
+          <w:sz w:val="24"/>
+          <w:szCs w:val="24"/>
+          <w:lang w:eastAsia="es-PE"/>
+        </w:rPr>
+        <w:t xml:space="preserve"> Plan </w:t>
+      </w:r>
+      <w:proofErr w:type="spellStart"/>
+      <w:r>
+        <w:rPr>
+          <w:rFonts w:eastAsia="Times New Roman" w:cstheme="minorHAnsi"/>
+          <w:b/>
+          <w:bCs/>
+          <w:sz w:val="24"/>
+          <w:szCs w:val="24"/>
+          <w:lang w:eastAsia="es-PE"/>
+        </w:rPr>
+        <w:t>Procedures</w:t>
       </w:r>
       <w:bookmarkEnd w:id="107"/>
+      <w:proofErr w:type="spellEnd"/>
     </w:p>
     <w:p>
       <w:pPr>
@@ -6426,9 +7644,20 @@
           <w:iCs/>
           <w:sz w:val="24"/>
           <w:szCs w:val="24"/>
-          <w:lang w:eastAsia="es-PE"/>
-        </w:rPr>
-        <w:t>*** For each contingency, prepare, in point form, detailed instructions for implementation of the contingency plan. ***</w:t>
+          <w:lang w:val="en-US" w:eastAsia="es-PE"/>
+        </w:rPr>
+        <w:t xml:space="preserve">*** For each contingency, prepare, in point form, detailed instructions for implementation of the contingency plan. </w:t>
+      </w:r>
+      <w:r>
+        <w:rPr>
+          <w:rFonts w:eastAsia="Times New Roman" w:cstheme="minorHAnsi"/>
+          <w:i/>
+          <w:iCs/>
+          <w:sz w:val="24"/>
+          <w:szCs w:val="24"/>
+          <w:lang w:eastAsia="es-PE"/>
+        </w:rPr>
+        <w:t>***</w:t>
       </w:r>
       <w:r>
         <w:rPr>
@@ -6489,16 +7718,58 @@
               </w:rPr>
             </w:pPr>
             <w:bookmarkStart w:id="108" w:name="_Toc405024992"/>
-            <w:r>
-              <w:rPr>
-                <w:rFonts w:eastAsia="Times New Roman" w:cstheme="minorHAnsi"/>
-                <w:sz w:val="24"/>
-                <w:szCs w:val="24"/>
-                <w:lang w:eastAsia="es-PE"/>
-              </w:rPr>
-              <w:t>Table 5-2 - Contingency Procedures</w:t>
+            <w:proofErr w:type="spellStart"/>
+            <w:r>
+              <w:rPr>
+                <w:rFonts w:eastAsia="Times New Roman" w:cstheme="minorHAnsi"/>
+                <w:sz w:val="24"/>
+                <w:szCs w:val="24"/>
+                <w:lang w:eastAsia="es-PE"/>
+              </w:rPr>
+              <w:t>Table</w:t>
+            </w:r>
+            <w:proofErr w:type="spellEnd"/>
+            <w:r>
+              <w:rPr>
+                <w:rFonts w:eastAsia="Times New Roman" w:cstheme="minorHAnsi"/>
+                <w:sz w:val="24"/>
+                <w:szCs w:val="24"/>
+                <w:lang w:eastAsia="es-PE"/>
+              </w:rPr>
+              <w:t xml:space="preserve"> 5-2 - </w:t>
+            </w:r>
+            <w:proofErr w:type="spellStart"/>
+            <w:r>
+              <w:rPr>
+                <w:rFonts w:eastAsia="Times New Roman" w:cstheme="minorHAnsi"/>
+                <w:sz w:val="24"/>
+                <w:szCs w:val="24"/>
+                <w:lang w:eastAsia="es-PE"/>
+              </w:rPr>
+              <w:t>Contingency</w:t>
+            </w:r>
+            <w:proofErr w:type="spellEnd"/>
+            <w:r>
+              <w:rPr>
+                <w:rFonts w:eastAsia="Times New Roman" w:cstheme="minorHAnsi"/>
+                <w:sz w:val="24"/>
+                <w:szCs w:val="24"/>
+                <w:lang w:eastAsia="es-PE"/>
+              </w:rPr>
+              <w:t xml:space="preserve"> </w:t>
+            </w:r>
+            <w:proofErr w:type="spellStart"/>
+            <w:r>
+              <w:rPr>
+                <w:rFonts w:eastAsia="Times New Roman" w:cstheme="minorHAnsi"/>
+                <w:sz w:val="24"/>
+                <w:szCs w:val="24"/>
+                <w:lang w:eastAsia="es-PE"/>
+              </w:rPr>
+              <w:t>Procedures</w:t>
             </w:r>
             <w:bookmarkEnd w:id="108"/>
+            <w:proofErr w:type="spellEnd"/>
           </w:p>
         </w:tc>
       </w:tr>
@@ -6527,14 +7798,25 @@
                 <w:lang w:eastAsia="es-PE"/>
               </w:rPr>
             </w:pPr>
-            <w:r>
-              <w:rPr>
-                <w:rFonts w:eastAsia="Times New Roman" w:cstheme="minorHAnsi"/>
-                <w:sz w:val="24"/>
-                <w:szCs w:val="24"/>
-                <w:lang w:eastAsia="es-PE"/>
-              </w:rPr>
-              <w:t>Contingency:</w:t>
+            <w:proofErr w:type="spellStart"/>
+            <w:r>
+              <w:rPr>
+                <w:rFonts w:eastAsia="Times New Roman" w:cstheme="minorHAnsi"/>
+                <w:sz w:val="24"/>
+                <w:szCs w:val="24"/>
+                <w:lang w:eastAsia="es-PE"/>
+              </w:rPr>
+              <w:t>Contingency</w:t>
+            </w:r>
+            <w:proofErr w:type="spellEnd"/>
+            <w:r>
+              <w:rPr>
+                <w:rFonts w:eastAsia="Times New Roman" w:cstheme="minorHAnsi"/>
+                <w:sz w:val="24"/>
+                <w:szCs w:val="24"/>
+                <w:lang w:eastAsia="es-PE"/>
+              </w:rPr>
+              <w:t>:</w:t>
             </w:r>
           </w:p>
         </w:tc>
@@ -6559,14 +7841,45 @@
                 <w:lang w:eastAsia="es-PE"/>
               </w:rPr>
             </w:pPr>
-            <w:r>
-              <w:rPr>
-                <w:rFonts w:eastAsia="Times New Roman" w:cstheme="minorHAnsi"/>
-                <w:sz w:val="24"/>
-                <w:szCs w:val="24"/>
-                <w:lang w:eastAsia="es-PE"/>
-              </w:rPr>
-              <w:t>Person Responsible:</w:t>
+            <w:proofErr w:type="spellStart"/>
+            <w:r>
+              <w:rPr>
+                <w:rFonts w:eastAsia="Times New Roman" w:cstheme="minorHAnsi"/>
+                <w:sz w:val="24"/>
+                <w:szCs w:val="24"/>
+                <w:lang w:eastAsia="es-PE"/>
+              </w:rPr>
+              <w:t>Person</w:t>
+            </w:r>
+            <w:proofErr w:type="spellEnd"/>
+            <w:r>
+              <w:rPr>
+                <w:rFonts w:eastAsia="Times New Roman" w:cstheme="minorHAnsi"/>
+                <w:sz w:val="24"/>
+                <w:szCs w:val="24"/>
+                <w:lang w:eastAsia="es-PE"/>
+              </w:rPr>
+              <w:t xml:space="preserve"> </w:t>
+            </w:r>
+            <w:proofErr w:type="spellStart"/>
+            <w:r>
+              <w:rPr>
+                <w:rFonts w:eastAsia="Times New Roman" w:cstheme="minorHAnsi"/>
+                <w:sz w:val="24"/>
+                <w:szCs w:val="24"/>
+                <w:lang w:eastAsia="es-PE"/>
+              </w:rPr>
+              <w:t>Responsible</w:t>
+            </w:r>
+            <w:proofErr w:type="spellEnd"/>
+            <w:r>
+              <w:rPr>
+                <w:rFonts w:eastAsia="Times New Roman" w:cstheme="minorHAnsi"/>
+                <w:sz w:val="24"/>
+                <w:szCs w:val="24"/>
+                <w:lang w:eastAsia="es-PE"/>
+              </w:rPr>
+              <w:t>:</w:t>
             </w:r>
           </w:p>
         </w:tc>
@@ -6620,15 +7933,37 @@
                 <w:lang w:eastAsia="es-PE"/>
               </w:rPr>
             </w:pPr>
-            <w:r>
-              <w:rPr>
-                <w:rFonts w:eastAsia="Times New Roman" w:cstheme="minorHAnsi"/>
-                <w:sz w:val="24"/>
-                <w:szCs w:val="24"/>
-                <w:lang w:eastAsia="es-PE"/>
-              </w:rPr>
-              <w:t>Step Number</w:t>
-            </w:r>
+            <w:proofErr w:type="spellStart"/>
+            <w:r>
+              <w:rPr>
+                <w:rFonts w:eastAsia="Times New Roman" w:cstheme="minorHAnsi"/>
+                <w:sz w:val="24"/>
+                <w:szCs w:val="24"/>
+                <w:lang w:eastAsia="es-PE"/>
+              </w:rPr>
+              <w:t>Step</w:t>
+            </w:r>
+            <w:proofErr w:type="spellEnd"/>
+            <w:r>
+              <w:rPr>
+                <w:rFonts w:eastAsia="Times New Roman" w:cstheme="minorHAnsi"/>
+                <w:sz w:val="24"/>
+                <w:szCs w:val="24"/>
+                <w:lang w:eastAsia="es-PE"/>
+              </w:rPr>
+              <w:t xml:space="preserve"> </w:t>
+            </w:r>
+            <w:proofErr w:type="spellStart"/>
+            <w:r>
+              <w:rPr>
+                <w:rFonts w:eastAsia="Times New Roman" w:cstheme="minorHAnsi"/>
+                <w:sz w:val="24"/>
+                <w:szCs w:val="24"/>
+                <w:lang w:eastAsia="es-PE"/>
+              </w:rPr>
+              <w:t>Number</w:t>
+            </w:r>
+            <w:proofErr w:type="spellEnd"/>
           </w:p>
         </w:tc>
         <w:tc>
@@ -6652,6 +7987,7 @@
                 <w:lang w:eastAsia="es-PE"/>
               </w:rPr>
             </w:pPr>
+            <w:proofErr w:type="spellStart"/>
             <w:r>
               <w:rPr>
                 <w:rFonts w:eastAsia="Times New Roman" w:cstheme="minorHAnsi"/>
@@ -6661,6 +7997,7 @@
               </w:rPr>
               <w:t>Procedure</w:t>
             </w:r>
+            <w:proofErr w:type="spellEnd"/>
           </w:p>
         </w:tc>
         <w:tc>
@@ -6937,7 +8274,7 @@
           <w:bCs/>
           <w:sz w:val="24"/>
           <w:szCs w:val="24"/>
-          <w:lang w:eastAsia="es-PE"/>
+          <w:lang w:val="en-US" w:eastAsia="es-PE"/>
         </w:rPr>
       </w:pPr>
       <w:bookmarkStart w:id="109" w:name="_Toc405024985"/>
@@ -6948,7 +8285,7 @@
           <w:bCs/>
           <w:sz w:val="24"/>
           <w:szCs w:val="24"/>
-          <w:lang w:eastAsia="es-PE"/>
+          <w:lang w:val="en-US" w:eastAsia="es-PE"/>
         </w:rPr>
         <w:t>APPENDIX A - TRAINING MATERIAL DESIGN, STANDARDS, AND GUIDELINES</w:t>
       </w:r>
@@ -6962,15 +8299,15 @@
           <w:rFonts w:eastAsia="Times New Roman" w:cstheme="minorHAnsi"/>
           <w:sz w:val="24"/>
           <w:szCs w:val="24"/>
-          <w:lang w:eastAsia="es-PE"/>
-        </w:rPr>
-      </w:pPr>
-      <w:r>
-        <w:rPr>
-          <w:rFonts w:eastAsia="Times New Roman" w:cstheme="minorHAnsi"/>
-          <w:sz w:val="24"/>
-          <w:szCs w:val="24"/>
-          <w:lang w:eastAsia="es-PE"/>
+          <w:lang w:val="en-US" w:eastAsia="es-PE"/>
+        </w:rPr>
+      </w:pPr>
+      <w:r>
+        <w:rPr>
+          <w:rFonts w:eastAsia="Times New Roman" w:cstheme="minorHAnsi"/>
+          <w:sz w:val="24"/>
+          <w:szCs w:val="24"/>
+          <w:lang w:val="en-US" w:eastAsia="es-PE"/>
         </w:rPr>
         <w:t>The following is a copy of the design, standards, and guidelines that will be used during the preparation of the training materials.</w:t>
       </w:r>
@@ -6983,7 +8320,7 @@
           <w:rFonts w:eastAsia="Times New Roman" w:cstheme="minorHAnsi"/>
           <w:sz w:val="24"/>
           <w:szCs w:val="24"/>
-          <w:lang w:eastAsia="es-PE"/>
+          <w:lang w:val="en-US" w:eastAsia="es-PE"/>
         </w:rPr>
       </w:pPr>
       <w:r>
@@ -6993,8 +8330,9 @@
           <w:iCs/>
           <w:sz w:val="24"/>
           <w:szCs w:val="24"/>
-          <w:lang w:eastAsia="es-PE"/>
-        </w:rPr>
+          <w:lang w:val="en-US" w:eastAsia="es-PE"/>
+        </w:rPr>
+        <w:lastRenderedPageBreak/>
         <w:t>*** Provide a copy of the design, standards, and guidelines that will be used to guide the training preparation process. ***</w:t>
       </w:r>
     </w:p>
@@ -7016,9 +8354,20 @@
           <w:iCs/>
           <w:sz w:val="24"/>
           <w:szCs w:val="24"/>
-          <w:lang w:eastAsia="es-PE"/>
-        </w:rPr>
-        <w:t>*** Document the design parameters in one page, using a table format or list in point form. ***</w:t>
+          <w:lang w:val="en-US" w:eastAsia="es-PE"/>
+        </w:rPr>
+        <w:t xml:space="preserve">*** Document the design parameters in one page, using a table format or list in point form. </w:t>
+      </w:r>
+      <w:r>
+        <w:rPr>
+          <w:rFonts w:eastAsia="Times New Roman" w:cstheme="minorHAnsi"/>
+          <w:i/>
+          <w:iCs/>
+          <w:sz w:val="24"/>
+          <w:szCs w:val="24"/>
+          <w:lang w:eastAsia="es-PE"/>
+        </w:rPr>
+        <w:t>***</w:t>
       </w:r>
       <w:r>
         <w:rPr>
@@ -7074,7 +8423,7 @@
                 <w:rFonts w:eastAsia="Times New Roman" w:cstheme="minorHAnsi"/>
                 <w:sz w:val="24"/>
                 <w:szCs w:val="24"/>
-                <w:lang w:eastAsia="es-PE"/>
+                <w:lang w:val="en-US" w:eastAsia="es-PE"/>
               </w:rPr>
             </w:pPr>
             <w:bookmarkStart w:id="110" w:name="_Toc405024993"/>
@@ -7085,9 +8434,8 @@
                 <w:rFonts w:eastAsia="Times New Roman" w:cstheme="minorHAnsi"/>
                 <w:sz w:val="24"/>
                 <w:szCs w:val="24"/>
-                <w:lang w:eastAsia="es-PE"/>
-              </w:rPr>
-              <w:lastRenderedPageBreak/>
+                <w:lang w:val="en-US" w:eastAsia="es-PE"/>
+              </w:rPr>
               <w:t>Table A-1 - Training Materials Design Parameters</w:t>
             </w:r>
             <w:bookmarkEnd w:id="111"/>
@@ -7119,6 +8467,7 @@
                 <w:lang w:eastAsia="es-PE"/>
               </w:rPr>
             </w:pPr>
+            <w:proofErr w:type="spellStart"/>
             <w:r>
               <w:rPr>
                 <w:rFonts w:eastAsia="Times New Roman" w:cstheme="minorHAnsi"/>
@@ -7128,6 +8477,7 @@
               </w:rPr>
               <w:t>Approach</w:t>
             </w:r>
+            <w:proofErr w:type="spellEnd"/>
           </w:p>
         </w:tc>
         <w:tc>
@@ -7223,7 +8573,7 @@
           <w:rFonts w:eastAsia="Times New Roman" w:cstheme="minorHAnsi"/>
           <w:sz w:val="24"/>
           <w:szCs w:val="24"/>
-          <w:lang w:eastAsia="es-PE"/>
+          <w:lang w:val="en-US" w:eastAsia="es-PE"/>
         </w:rPr>
       </w:pPr>
       <w:r>
@@ -7233,7 +8583,7 @@
           <w:iCs/>
           <w:sz w:val="24"/>
           <w:szCs w:val="24"/>
-          <w:lang w:eastAsia="es-PE"/>
+          <w:lang w:val="en-US" w:eastAsia="es-PE"/>
         </w:rPr>
         <w:t>*** Size of the annotated table of contents, structure, or storyboard depends on the number of topics in the training materials. On average, each section can be described in one to two paragraphs. ***</w:t>
       </w:r>
@@ -7246,7 +8596,7 @@
           <w:rFonts w:eastAsia="Times New Roman" w:cstheme="minorHAnsi"/>
           <w:sz w:val="24"/>
           <w:szCs w:val="24"/>
-          <w:lang w:eastAsia="es-PE"/>
+          <w:lang w:val="en-US" w:eastAsia="es-PE"/>
         </w:rPr>
       </w:pPr>
       <w:r>
@@ -7256,7 +8606,7 @@
           <w:iCs/>
           <w:sz w:val="24"/>
           <w:szCs w:val="24"/>
-          <w:lang w:eastAsia="es-PE"/>
+          <w:lang w:val="en-US" w:eastAsia="es-PE"/>
         </w:rPr>
         <w:t>*** Prepare a prototype that is small enough to be completed in a short period of time, but include a variety of examples of the standards and procedures that will be used to produce the training materials. The format of the prototype depends on the medium selected, (e.g., a written document or graphic should be produced for paper training materials and software for on-line training materials). ***</w:t>
       </w:r>
@@ -7279,9 +8629,20 @@
           <w:iCs/>
           <w:sz w:val="24"/>
           <w:szCs w:val="24"/>
-          <w:lang w:eastAsia="es-PE"/>
-        </w:rPr>
-        <w:t>*** Include copies of the presentation rules, layout template(s), and grammar, punctuation, and terminology standards as appendices. The size of the appendices depends on the number of rules, templates and standards that will be used. Presentation rules are normally two to three pages. Layout templates are normally one page each. The grammar, punctuation, and terminology standards average two to 20 pages. ***</w:t>
+          <w:lang w:val="en-US" w:eastAsia="es-PE"/>
+        </w:rPr>
+        <w:t xml:space="preserve">*** Include copies of the presentation rules, layout template(s), and grammar, punctuation, and terminology standards as appendices. The size of the appendices depends on the number of rules, templates and standards that will be used. Presentation rules are normally two to three pages. Layout templates are normally one page each. The grammar, punctuation, and terminology standards average two to 20 pages. </w:t>
+      </w:r>
+      <w:r>
+        <w:rPr>
+          <w:rFonts w:eastAsia="Times New Roman" w:cstheme="minorHAnsi"/>
+          <w:i/>
+          <w:iCs/>
+          <w:sz w:val="24"/>
+          <w:szCs w:val="24"/>
+          <w:lang w:eastAsia="es-PE"/>
+        </w:rPr>
+        <w:t>***</w:t>
       </w:r>
     </w:p>
     <w:p>

</xml_diff>

<commit_message>
Planes de Cap. y Pruebas.
Plan de Pruebas (subido y falta terminar), Plan de capacitaicon (falta
terminar)
</commit_message>
<xml_diff>
--- a/Desarrollo/Planes/F.DEV90.PPQA.R11 - Plan de Capacitacion.docx
+++ b/Desarrollo/Planes/F.DEV90.PPQA.R11 - Plan de Capacitacion.docx
@@ -909,7 +909,7 @@
           <w:bCs/>
           <w:sz w:val="24"/>
           <w:szCs w:val="24"/>
-          <w:lang w:val="en-US" w:eastAsia="es-PE"/>
+          <w:lang w:val="es-ES" w:eastAsia="es-PE"/>
         </w:rPr>
       </w:pPr>
       <w:r>
@@ -919,13 +919,12 @@
           <w:bCs/>
           <w:sz w:val="24"/>
           <w:szCs w:val="24"/>
-          <w:lang w:val="en-US" w:eastAsia="es-PE"/>
+          <w:lang w:val="es-ES" w:eastAsia="es-PE"/>
         </w:rPr>
         <w:lastRenderedPageBreak/>
         <w:t xml:space="preserve">2. </w:t>
       </w:r>
       <w:bookmarkEnd w:id="18"/>
-      <w:proofErr w:type="spellStart"/>
       <w:r>
         <w:rPr>
           <w:rFonts w:eastAsia="Times New Roman" w:cstheme="minorHAnsi"/>
@@ -933,21 +932,9 @@
           <w:bCs/>
           <w:sz w:val="24"/>
           <w:szCs w:val="24"/>
-          <w:lang w:val="en-US" w:eastAsia="es-PE"/>
-        </w:rPr>
-        <w:t>Entrenamiento</w:t>
-      </w:r>
-      <w:proofErr w:type="spellEnd"/>
-      <w:r>
-        <w:rPr>
-          <w:rFonts w:eastAsia="Times New Roman" w:cstheme="minorHAnsi"/>
-          <w:b/>
-          <w:bCs/>
-          <w:sz w:val="24"/>
-          <w:szCs w:val="24"/>
-          <w:lang w:val="en-US" w:eastAsia="es-PE"/>
-        </w:rPr>
-        <w:t>:</w:t>
+          <w:lang w:val="es-ES" w:eastAsia="es-PE"/>
+        </w:rPr>
+        <w:t>Entrenamiento:</w:t>
       </w:r>
     </w:p>
     <w:p>
@@ -1247,20 +1234,26 @@
           <w:szCs w:val="24"/>
           <w:lang w:val="es-ES" w:eastAsia="es-PE"/>
         </w:rPr>
-        <w:t>6 horas semanales mínimas de capacitación.</w:t>
-      </w:r>
-    </w:p>
-    <w:p>
-      <w:pPr>
-        <w:shd w:val="clear" w:color="auto" w:fill="FFFFFF"/>
-        <w:spacing w:before="100" w:beforeAutospacing="1" w:after="100" w:afterAutospacing="1" w:line="225" w:lineRule="atLeast"/>
+        <w:t>6 horas semanales mínimas de capacitación</w:t>
+      </w:r>
+      <w:r>
         <w:rPr>
           <w:rFonts w:eastAsia="Times New Roman" w:cstheme="minorHAnsi"/>
           <w:sz w:val="24"/>
           <w:szCs w:val="24"/>
           <w:lang w:val="es-ES" w:eastAsia="es-PE"/>
         </w:rPr>
-      </w:pPr>
+        <w:t xml:space="preserve"> al personal</w:t>
+      </w:r>
+      <w:r>
+        <w:rPr>
+          <w:rFonts w:eastAsia="Times New Roman" w:cstheme="minorHAnsi"/>
+          <w:sz w:val="24"/>
+          <w:szCs w:val="24"/>
+          <w:lang w:val="es-ES" w:eastAsia="es-PE"/>
+        </w:rPr>
+        <w:t>.</w:t>
+      </w:r>
     </w:p>
     <w:p>
       <w:pPr>
@@ -1296,9 +1289,22 @@
           <w:szCs w:val="24"/>
           <w:lang w:val="en-US" w:eastAsia="es-PE"/>
         </w:rPr>
-        <w:t>2.2 Assumptions</w:t>
+        <w:t xml:space="preserve">2.2 </w:t>
       </w:r>
       <w:bookmarkEnd w:id="30"/>
+      <w:proofErr w:type="spellStart"/>
+      <w:r>
+        <w:rPr>
+          <w:rFonts w:eastAsia="Times New Roman" w:cstheme="minorHAnsi"/>
+          <w:b/>
+          <w:bCs/>
+          <w:sz w:val="24"/>
+          <w:szCs w:val="24"/>
+          <w:lang w:val="en-US" w:eastAsia="es-PE"/>
+        </w:rPr>
+        <w:t>Supuestos</w:t>
+      </w:r>
+      <w:proofErr w:type="spellEnd"/>
     </w:p>
     <w:p>
       <w:pPr>
@@ -1387,9 +1393,20 @@
           <w:szCs w:val="24"/>
           <w:lang w:val="en-US" w:eastAsia="es-PE"/>
         </w:rPr>
-        <w:t>3. TRAINING OFFERINGS</w:t>
+        <w:t xml:space="preserve">3. </w:t>
       </w:r>
       <w:bookmarkEnd w:id="36"/>
+      <w:r>
+        <w:rPr>
+          <w:rFonts w:eastAsia="Times New Roman" w:cstheme="minorHAnsi"/>
+          <w:b/>
+          <w:bCs/>
+          <w:sz w:val="24"/>
+          <w:szCs w:val="24"/>
+          <w:lang w:val="en-US" w:eastAsia="es-PE"/>
+        </w:rPr>
+        <w:t>OFERTAS DE ENTRENAMIENTO</w:t>
+      </w:r>
     </w:p>
     <w:p>
       <w:pPr>
@@ -1578,13 +1595,11 @@
       <w:bookmarkStart w:id="40" w:name="_Toc343405819"/>
       <w:bookmarkStart w:id="41" w:name="_Toc343252882"/>
       <w:bookmarkStart w:id="42" w:name="_Toc343249286"/>
-      <w:bookmarkStart w:id="43" w:name="_GoBack"/>
       <w:bookmarkEnd w:id="37"/>
       <w:bookmarkEnd w:id="38"/>
       <w:bookmarkEnd w:id="39"/>
       <w:bookmarkEnd w:id="40"/>
       <w:bookmarkEnd w:id="41"/>
-      <w:bookmarkEnd w:id="43"/>
       <w:r>
         <w:rPr>
           <w:rFonts w:eastAsia="Times New Roman" w:cstheme="minorHAnsi"/>
@@ -1594,7 +1609,6 @@
           <w:szCs w:val="24"/>
           <w:lang w:val="en-US" w:eastAsia="es-PE"/>
         </w:rPr>
-        <w:lastRenderedPageBreak/>
         <w:t xml:space="preserve">3.1 </w:t>
       </w:r>
       <w:bookmarkEnd w:id="42"/>
@@ -1628,6 +1642,7 @@
           <w:szCs w:val="24"/>
           <w:lang w:val="en-US" w:eastAsia="es-PE"/>
         </w:rPr>
+        <w:lastRenderedPageBreak/>
         <w:t>This section describes the groups to be trained, including the title of the training group, types of staff, the type(s) of training, and the number of staff.</w:t>
       </w:r>
     </w:p>
@@ -1725,7 +1740,7 @@
                 <w:lang w:val="en-US" w:eastAsia="es-PE"/>
               </w:rPr>
             </w:pPr>
-            <w:bookmarkStart w:id="44" w:name="_Toc405024986"/>
+            <w:bookmarkStart w:id="43" w:name="_Toc405024986"/>
             <w:r>
               <w:rPr>
                 <w:rFonts w:eastAsia="Times New Roman" w:cstheme="minorHAnsi"/>
@@ -1735,7 +1750,7 @@
               </w:rPr>
               <w:t>Table 3-1 - Staff to be Trained</w:t>
             </w:r>
-            <w:bookmarkEnd w:id="44"/>
+            <w:bookmarkEnd w:id="43"/>
           </w:p>
         </w:tc>
       </w:tr>
@@ -2739,17 +2754,17 @@
           <w:lang w:eastAsia="es-PE"/>
         </w:rPr>
       </w:pPr>
-      <w:bookmarkStart w:id="45" w:name="_Toc405024974"/>
-      <w:bookmarkStart w:id="46" w:name="_Toc343576588"/>
-      <w:bookmarkStart w:id="47" w:name="_Toc343491688"/>
-      <w:bookmarkStart w:id="48" w:name="_Toc343405820"/>
-      <w:bookmarkStart w:id="49" w:name="_Toc343252883"/>
-      <w:bookmarkStart w:id="50" w:name="_Toc343249287"/>
+      <w:bookmarkStart w:id="44" w:name="_Toc405024974"/>
+      <w:bookmarkStart w:id="45" w:name="_Toc343576588"/>
+      <w:bookmarkStart w:id="46" w:name="_Toc343491688"/>
+      <w:bookmarkStart w:id="47" w:name="_Toc343405820"/>
+      <w:bookmarkStart w:id="48" w:name="_Toc343252883"/>
+      <w:bookmarkStart w:id="49" w:name="_Toc343249287"/>
+      <w:bookmarkEnd w:id="44"/>
       <w:bookmarkEnd w:id="45"/>
       <w:bookmarkEnd w:id="46"/>
       <w:bookmarkEnd w:id="47"/>
       <w:bookmarkEnd w:id="48"/>
-      <w:bookmarkEnd w:id="49"/>
       <w:r>
         <w:rPr>
           <w:rFonts w:eastAsia="Times New Roman" w:cstheme="minorHAnsi"/>
@@ -2761,7 +2776,7 @@
         </w:rPr>
         <w:t xml:space="preserve">3.2 </w:t>
       </w:r>
-      <w:bookmarkEnd w:id="50"/>
+      <w:bookmarkEnd w:id="49"/>
       <w:proofErr w:type="spellStart"/>
       <w:r>
         <w:rPr>
@@ -2900,7 +2915,7 @@
                 <w:lang w:eastAsia="es-PE"/>
               </w:rPr>
             </w:pPr>
-            <w:bookmarkStart w:id="51" w:name="_Toc405024987"/>
+            <w:bookmarkStart w:id="50" w:name="_Toc405024987"/>
             <w:proofErr w:type="spellStart"/>
             <w:r>
               <w:rPr>
@@ -2941,7 +2956,7 @@
               </w:rPr>
               <w:t xml:space="preserve"> of Training</w:t>
             </w:r>
-            <w:bookmarkEnd w:id="51"/>
+            <w:bookmarkEnd w:id="50"/>
           </w:p>
         </w:tc>
       </w:tr>
@@ -3460,17 +3475,17 @@
           <w:lang w:eastAsia="es-PE"/>
         </w:rPr>
       </w:pPr>
-      <w:bookmarkStart w:id="52" w:name="_Toc405024975"/>
-      <w:bookmarkStart w:id="53" w:name="_Toc343576589"/>
-      <w:bookmarkStart w:id="54" w:name="_Toc343491689"/>
-      <w:bookmarkStart w:id="55" w:name="_Toc343405821"/>
-      <w:bookmarkStart w:id="56" w:name="_Toc343252884"/>
-      <w:bookmarkStart w:id="57" w:name="_Toc343249288"/>
+      <w:bookmarkStart w:id="51" w:name="_Toc405024975"/>
+      <w:bookmarkStart w:id="52" w:name="_Toc343576589"/>
+      <w:bookmarkStart w:id="53" w:name="_Toc343491689"/>
+      <w:bookmarkStart w:id="54" w:name="_Toc343405821"/>
+      <w:bookmarkStart w:id="55" w:name="_Toc343252884"/>
+      <w:bookmarkStart w:id="56" w:name="_Toc343249288"/>
+      <w:bookmarkEnd w:id="51"/>
       <w:bookmarkEnd w:id="52"/>
       <w:bookmarkEnd w:id="53"/>
       <w:bookmarkEnd w:id="54"/>
       <w:bookmarkEnd w:id="55"/>
-      <w:bookmarkEnd w:id="56"/>
       <w:r>
         <w:rPr>
           <w:rFonts w:eastAsia="Times New Roman" w:cstheme="minorHAnsi"/>
@@ -3482,7 +3497,7 @@
         </w:rPr>
         <w:t xml:space="preserve">3.3 </w:t>
       </w:r>
-      <w:bookmarkEnd w:id="57"/>
+      <w:bookmarkEnd w:id="56"/>
       <w:r>
         <w:rPr>
           <w:rFonts w:eastAsia="Times New Roman" w:cstheme="minorHAnsi"/>
@@ -3619,7 +3634,7 @@
                 <w:lang w:eastAsia="es-PE"/>
               </w:rPr>
             </w:pPr>
-            <w:bookmarkStart w:id="58" w:name="_Toc405024988"/>
+            <w:bookmarkStart w:id="57" w:name="_Toc405024988"/>
             <w:proofErr w:type="spellStart"/>
             <w:r>
               <w:rPr>
@@ -3650,7 +3665,7 @@
               </w:rPr>
               <w:t>Approach</w:t>
             </w:r>
-            <w:bookmarkEnd w:id="58"/>
+            <w:bookmarkEnd w:id="57"/>
             <w:proofErr w:type="spellEnd"/>
           </w:p>
         </w:tc>
@@ -3806,7 +3821,6 @@
                 <w:szCs w:val="24"/>
                 <w:lang w:eastAsia="es-PE"/>
               </w:rPr>
-              <w:lastRenderedPageBreak/>
               <w:t>Method</w:t>
             </w:r>
             <w:proofErr w:type="spellEnd"/>
@@ -3929,6 +3943,7 @@
                 <w:szCs w:val="24"/>
                 <w:lang w:eastAsia="es-PE"/>
               </w:rPr>
+              <w:lastRenderedPageBreak/>
               <w:t>Techniques</w:t>
             </w:r>
             <w:proofErr w:type="spellEnd"/>
@@ -4095,17 +4110,17 @@
           <w:lang w:eastAsia="es-PE"/>
         </w:rPr>
       </w:pPr>
-      <w:bookmarkStart w:id="59" w:name="_Toc405024976"/>
-      <w:bookmarkStart w:id="60" w:name="_Toc343576590"/>
-      <w:bookmarkStart w:id="61" w:name="_Toc343491690"/>
-      <w:bookmarkStart w:id="62" w:name="_Toc343405822"/>
-      <w:bookmarkStart w:id="63" w:name="_Toc343252885"/>
-      <w:bookmarkStart w:id="64" w:name="_Toc343249289"/>
+      <w:bookmarkStart w:id="58" w:name="_Toc405024976"/>
+      <w:bookmarkStart w:id="59" w:name="_Toc343576590"/>
+      <w:bookmarkStart w:id="60" w:name="_Toc343491690"/>
+      <w:bookmarkStart w:id="61" w:name="_Toc343405822"/>
+      <w:bookmarkStart w:id="62" w:name="_Toc343252885"/>
+      <w:bookmarkStart w:id="63" w:name="_Toc343249289"/>
+      <w:bookmarkEnd w:id="58"/>
       <w:bookmarkEnd w:id="59"/>
       <w:bookmarkEnd w:id="60"/>
       <w:bookmarkEnd w:id="61"/>
       <w:bookmarkEnd w:id="62"/>
-      <w:bookmarkEnd w:id="63"/>
       <w:r>
         <w:rPr>
           <w:rFonts w:eastAsia="Times New Roman" w:cstheme="minorHAnsi"/>
@@ -4117,7 +4132,7 @@
         </w:rPr>
         <w:t xml:space="preserve">3.4 </w:t>
       </w:r>
-      <w:bookmarkEnd w:id="64"/>
+      <w:bookmarkEnd w:id="63"/>
       <w:r>
         <w:rPr>
           <w:rFonts w:eastAsia="Times New Roman" w:cstheme="minorHAnsi"/>
@@ -4258,7 +4273,7 @@
                 <w:lang w:eastAsia="es-PE"/>
               </w:rPr>
             </w:pPr>
-            <w:bookmarkStart w:id="65" w:name="_Toc405024989"/>
+            <w:bookmarkStart w:id="64" w:name="_Toc405024989"/>
             <w:proofErr w:type="spellStart"/>
             <w:r>
               <w:rPr>
@@ -4289,7 +4304,7 @@
               </w:rPr>
               <w:t>Curriculum</w:t>
             </w:r>
-            <w:bookmarkEnd w:id="65"/>
+            <w:bookmarkEnd w:id="64"/>
             <w:proofErr w:type="spellEnd"/>
           </w:p>
         </w:tc>
@@ -5004,17 +5019,17 @@
           <w:lang w:eastAsia="es-PE"/>
         </w:rPr>
       </w:pPr>
-      <w:bookmarkStart w:id="66" w:name="_Toc405024977"/>
-      <w:bookmarkStart w:id="67" w:name="_Toc343576591"/>
-      <w:bookmarkStart w:id="68" w:name="_Toc343491691"/>
-      <w:bookmarkStart w:id="69" w:name="_Toc343405823"/>
-      <w:bookmarkStart w:id="70" w:name="_Toc343252886"/>
-      <w:bookmarkStart w:id="71" w:name="_Toc343249290"/>
+      <w:bookmarkStart w:id="65" w:name="_Toc405024977"/>
+      <w:bookmarkStart w:id="66" w:name="_Toc343576591"/>
+      <w:bookmarkStart w:id="67" w:name="_Toc343491691"/>
+      <w:bookmarkStart w:id="68" w:name="_Toc343405823"/>
+      <w:bookmarkStart w:id="69" w:name="_Toc343252886"/>
+      <w:bookmarkStart w:id="70" w:name="_Toc343249290"/>
+      <w:bookmarkEnd w:id="65"/>
       <w:bookmarkEnd w:id="66"/>
       <w:bookmarkEnd w:id="67"/>
       <w:bookmarkEnd w:id="68"/>
       <w:bookmarkEnd w:id="69"/>
-      <w:bookmarkEnd w:id="70"/>
       <w:r>
         <w:rPr>
           <w:rFonts w:eastAsia="Times New Roman" w:cstheme="minorHAnsi"/>
@@ -5026,7 +5041,7 @@
         </w:rPr>
         <w:t xml:space="preserve">3.5 </w:t>
       </w:r>
-      <w:bookmarkEnd w:id="71"/>
+      <w:bookmarkEnd w:id="70"/>
       <w:r>
         <w:rPr>
           <w:rFonts w:eastAsia="Times New Roman" w:cstheme="minorHAnsi"/>
@@ -5150,7 +5165,7 @@
                 <w:lang w:eastAsia="es-PE"/>
               </w:rPr>
             </w:pPr>
-            <w:bookmarkStart w:id="72" w:name="_Toc405024990"/>
+            <w:bookmarkStart w:id="71" w:name="_Toc405024990"/>
             <w:proofErr w:type="spellStart"/>
             <w:r>
               <w:rPr>
@@ -5181,7 +5196,7 @@
               </w:rPr>
               <w:t>Parameters</w:t>
             </w:r>
-            <w:bookmarkEnd w:id="72"/>
+            <w:bookmarkEnd w:id="71"/>
             <w:proofErr w:type="spellEnd"/>
           </w:p>
         </w:tc>
@@ -5935,7 +5950,6 @@
                 <w:szCs w:val="24"/>
                 <w:lang w:eastAsia="es-PE"/>
               </w:rPr>
-              <w:lastRenderedPageBreak/>
               <w:t>Recommended</w:t>
             </w:r>
             <w:proofErr w:type="spellEnd"/>
@@ -6120,6 +6134,7 @@
                 <w:szCs w:val="24"/>
                 <w:lang w:eastAsia="es-PE"/>
               </w:rPr>
+              <w:lastRenderedPageBreak/>
               <w:t>Travel</w:t>
             </w:r>
             <w:proofErr w:type="spellEnd"/>
@@ -6266,17 +6281,17 @@
           <w:lang w:eastAsia="es-PE"/>
         </w:rPr>
       </w:pPr>
-      <w:bookmarkStart w:id="73" w:name="_Toc405024978"/>
-      <w:bookmarkStart w:id="74" w:name="_Toc343576592"/>
-      <w:bookmarkStart w:id="75" w:name="_Toc343491692"/>
-      <w:bookmarkStart w:id="76" w:name="_Toc343405824"/>
-      <w:bookmarkStart w:id="77" w:name="_Toc343252887"/>
-      <w:bookmarkStart w:id="78" w:name="_Toc343249291"/>
+      <w:bookmarkStart w:id="72" w:name="_Toc405024978"/>
+      <w:bookmarkStart w:id="73" w:name="_Toc343576592"/>
+      <w:bookmarkStart w:id="74" w:name="_Toc343491692"/>
+      <w:bookmarkStart w:id="75" w:name="_Toc343405824"/>
+      <w:bookmarkStart w:id="76" w:name="_Toc343252887"/>
+      <w:bookmarkStart w:id="77" w:name="_Toc343249291"/>
+      <w:bookmarkEnd w:id="72"/>
       <w:bookmarkEnd w:id="73"/>
       <w:bookmarkEnd w:id="74"/>
       <w:bookmarkEnd w:id="75"/>
       <w:bookmarkEnd w:id="76"/>
-      <w:bookmarkEnd w:id="77"/>
       <w:r>
         <w:rPr>
           <w:rFonts w:eastAsia="Times New Roman" w:cstheme="minorHAnsi"/>
@@ -6288,7 +6303,7 @@
         </w:rPr>
         <w:t xml:space="preserve">3.6 </w:t>
       </w:r>
-      <w:bookmarkEnd w:id="78"/>
+      <w:bookmarkEnd w:id="77"/>
       <w:r>
         <w:rPr>
           <w:rFonts w:eastAsia="Times New Roman" w:cstheme="minorHAnsi"/>
@@ -6332,7 +6347,18 @@
           <w:szCs w:val="24"/>
           <w:lang w:val="en-US" w:eastAsia="es-PE"/>
         </w:rPr>
-        <w:t>This section identifies logistical information based on the requirements for the defined training offerings. The logistical information includes a list of the equipment and supplies required.</w:t>
+        <w:t xml:space="preserve">This section identifies logistical information </w:t>
+      </w:r>
+      <w:bookmarkStart w:id="78" w:name="_GoBack"/>
+      <w:bookmarkEnd w:id="78"/>
+      <w:r>
+        <w:rPr>
+          <w:rFonts w:eastAsia="Times New Roman" w:cstheme="minorHAnsi"/>
+          <w:sz w:val="24"/>
+          <w:szCs w:val="24"/>
+          <w:lang w:val="en-US" w:eastAsia="es-PE"/>
+        </w:rPr>
+        <w:t>based on the requirements for the defined training offerings. The logistical information includes a list of the equipment and supplies required.</w:t>
       </w:r>
     </w:p>
     <w:p>

</xml_diff>